<commit_message>
Review incorporated - version 1
</commit_message>
<xml_diff>
--- a/PROJECT/TINF20C_BC_lwIP_Team_4_1v0.docx
+++ b/PROJECT/TINF20C_BC_lwIP_Team_4_1v0.docx
@@ -1,10 +1,10 @@
 
 <file path=word/document.xml><?xml version="1.0" encoding="utf-8"?>
-<w:document xmlns:wpc="http://schemas.microsoft.com/office/word/2010/wordprocessingCanvas" xmlns:cx="http://schemas.microsoft.com/office/drawing/2014/chartex" xmlns:cx1="http://schemas.microsoft.com/office/drawing/2015/9/8/chartex" xmlns:cx2="http://schemas.microsoft.com/office/drawing/2015/10/21/chartex" xmlns:cx3="http://schemas.microsoft.com/office/drawing/2016/5/9/chartex" xmlns:cx4="http://schemas.microsoft.com/office/drawing/2016/5/10/chartex" xmlns:cx5="http://schemas.microsoft.com/office/drawing/2016/5/11/chartex" xmlns:cx6="http://schemas.microsoft.com/office/drawing/2016/5/12/chartex" xmlns:cx7="http://schemas.microsoft.com/office/drawing/2016/5/13/chartex" xmlns:cx8="http://schemas.microsoft.com/office/drawing/2016/5/14/chartex" xmlns:mc="http://schemas.openxmlformats.org/markup-compatibility/2006" xmlns:aink="http://schemas.microsoft.com/office/drawing/2016/ink" xmlns:am3d="http://schemas.microsoft.com/office/drawing/2017/model3d" xmlns:o="urn:schemas-microsoft-com:office:office" xmlns:r="http://schemas.openxmlformats.org/officeDocument/2006/relationships" xmlns:m="http://schemas.openxmlformats.org/officeDocument/2006/math" xmlns:v="urn:schemas-microsoft-com:vml" xmlns:wp14="http://schemas.microsoft.com/office/word/2010/wordprocessingDrawing" xmlns:wp="http://schemas.openxmlformats.org/drawingml/2006/wordprocessingDrawing" xmlns:w10="urn:schemas-microsoft-com:office:word" xmlns:w="http://schemas.openxmlformats.org/wordprocessingml/2006/main" xmlns:w14="http://schemas.microsoft.com/office/word/2010/wordml" xmlns:w15="http://schemas.microsoft.com/office/word/2012/wordml" xmlns:w16cex="http://schemas.microsoft.com/office/word/2018/wordml/cex" xmlns:w16cid="http://schemas.microsoft.com/office/word/2016/wordml/cid" xmlns:w16="http://schemas.microsoft.com/office/word/2018/wordml" xmlns:w16sdtdh="http://schemas.microsoft.com/office/word/2020/wordml/sdtdatahash" xmlns:w16se="http://schemas.microsoft.com/office/word/2015/wordml/symex" xmlns:wpg="http://schemas.microsoft.com/office/word/2010/wordprocessingGroup" xmlns:wpi="http://schemas.microsoft.com/office/word/2010/wordprocessingInk" xmlns:wne="http://schemas.microsoft.com/office/word/2006/wordml" xmlns:wps="http://schemas.microsoft.com/office/word/2010/wordprocessingShape" mc:Ignorable="w14 w15 w16se w16cid w16 w16cex w16sdtdh wp14">
+<w:document xmlns:wpc="http://schemas.microsoft.com/office/word/2010/wordprocessingCanvas" xmlns:cx="http://schemas.microsoft.com/office/drawing/2014/chartex" xmlns:cx1="http://schemas.microsoft.com/office/drawing/2015/9/8/chartex" xmlns:cx2="http://schemas.microsoft.com/office/drawing/2015/10/21/chartex" xmlns:cx3="http://schemas.microsoft.com/office/drawing/2016/5/9/chartex" xmlns:cx4="http://schemas.microsoft.com/office/drawing/2016/5/10/chartex" xmlns:cx5="http://schemas.microsoft.com/office/drawing/2016/5/11/chartex" xmlns:cx6="http://schemas.microsoft.com/office/drawing/2016/5/12/chartex" xmlns:cx7="http://schemas.microsoft.com/office/drawing/2016/5/13/chartex" xmlns:cx8="http://schemas.microsoft.com/office/drawing/2016/5/14/chartex" xmlns:mc="http://schemas.openxmlformats.org/markup-compatibility/2006" xmlns:aink="http://schemas.microsoft.com/office/drawing/2016/ink" xmlns:am3d="http://schemas.microsoft.com/office/drawing/2017/model3d" xmlns:o="urn:schemas-microsoft-com:office:office" xmlns:r="http://schemas.openxmlformats.org/officeDocument/2006/relationships" xmlns:m="http://schemas.openxmlformats.org/officeDocument/2006/math" xmlns:v="urn:schemas-microsoft-com:vml" xmlns:wp14="http://schemas.microsoft.com/office/word/2010/wordprocessingDrawing" xmlns:wp="http://schemas.openxmlformats.org/drawingml/2006/wordprocessingDrawing" xmlns:w10="urn:schemas-microsoft-com:office:word" xmlns:w="http://schemas.openxmlformats.org/wordprocessingml/2006/main" xmlns:w14="http://schemas.microsoft.com/office/word/2010/wordml" xmlns:w15="http://schemas.microsoft.com/office/word/2012/wordml" xmlns:w16cex="http://schemas.microsoft.com/office/word/2018/wordml/cex" xmlns:w16cid="http://schemas.microsoft.com/office/word/2016/wordml/cid" xmlns:w16="http://schemas.microsoft.com/office/word/2018/wordml" xmlns:w16se="http://schemas.microsoft.com/office/word/2015/wordml/symex" xmlns:wpg="http://schemas.microsoft.com/office/word/2010/wordprocessingGroup" xmlns:wpi="http://schemas.microsoft.com/office/word/2010/wordprocessingInk" xmlns:wne="http://schemas.microsoft.com/office/word/2006/wordml" xmlns:wps="http://schemas.microsoft.com/office/word/2010/wordprocessingShape" mc:Ignorable="w14 w15 w16se w16cid w16 w16cex wp14">
   <w:body>
     <w:p>
       <w:pPr>
-        <w:pStyle w:val="Caption"/>
+        <w:pStyle w:val="Beschriftung"/>
         <w:jc w:val="center"/>
         <w:rPr>
           <w:rFonts w:ascii="Calibri" w:hAnsi="Calibri" w:cs="Calibri"/>
@@ -29,7 +29,7 @@
     </w:p>
     <w:p>
       <w:pPr>
-        <w:pStyle w:val="Caption"/>
+        <w:pStyle w:val="Beschriftung"/>
         <w:jc w:val="center"/>
         <w:rPr>
           <w:rFonts w:ascii="Calibri" w:hAnsi="Calibri" w:cs="Calibri"/>
@@ -78,7 +78,7 @@
     </w:p>
     <w:p>
       <w:pPr>
-        <w:pStyle w:val="Caption"/>
+        <w:pStyle w:val="Beschriftung"/>
         <w:spacing w:before="240" w:line="360" w:lineRule="auto"/>
         <w:jc w:val="center"/>
         <w:rPr>
@@ -93,7 +93,7 @@
     </w:p>
     <w:p>
       <w:pPr>
-        <w:pStyle w:val="Caption"/>
+        <w:pStyle w:val="Beschriftung"/>
         <w:spacing w:before="240" w:line="360" w:lineRule="auto"/>
         <w:jc w:val="center"/>
         <w:rPr>
@@ -105,7 +105,7 @@
     </w:p>
     <w:p>
       <w:pPr>
-        <w:pStyle w:val="Caption"/>
+        <w:pStyle w:val="Beschriftung"/>
         <w:spacing w:before="240" w:line="360" w:lineRule="auto"/>
         <w:jc w:val="center"/>
         <w:rPr>
@@ -152,7 +152,7 @@
     </w:p>
     <w:p>
       <w:pPr>
-        <w:pStyle w:val="Caption"/>
+        <w:pStyle w:val="Beschriftung"/>
         <w:rPr>
           <w:rFonts w:ascii="Calibri" w:hAnsi="Calibri" w:cs="Calibri"/>
           <w:lang w:val="en-GB"/>
@@ -161,7 +161,7 @@
     </w:p>
     <w:p>
       <w:pPr>
-        <w:pStyle w:val="Caption"/>
+        <w:pStyle w:val="Beschriftung"/>
         <w:rPr>
           <w:rFonts w:ascii="Calibri" w:hAnsi="Calibri" w:cs="Calibri"/>
           <w:sz w:val="36"/>
@@ -333,7 +333,7 @@
     </w:p>
     <w:p>
       <w:pPr>
-        <w:pStyle w:val="Caption"/>
+        <w:pStyle w:val="Beschriftung"/>
         <w:rPr>
           <w:rFonts w:ascii="Calibri" w:hAnsi="Calibri" w:cs="Calibri"/>
           <w:sz w:val="36"/>
@@ -344,7 +344,7 @@
     </w:p>
     <w:p>
       <w:pPr>
-        <w:pStyle w:val="Caption"/>
+        <w:pStyle w:val="Beschriftung"/>
         <w:rPr>
           <w:rFonts w:ascii="Calibri" w:hAnsi="Calibri" w:cs="Calibri"/>
           <w:sz w:val="28"/>
@@ -355,7 +355,7 @@
     </w:p>
     <w:p>
       <w:pPr>
-        <w:pStyle w:val="Caption"/>
+        <w:pStyle w:val="Beschriftung"/>
         <w:spacing w:before="0" w:after="0" w:line="276" w:lineRule="auto"/>
         <w:rPr>
           <w:rStyle w:val="Erluterungen"/>
@@ -394,7 +394,7 @@
     </w:p>
     <w:p>
       <w:pPr>
-        <w:pStyle w:val="Caption"/>
+        <w:pStyle w:val="Beschriftung"/>
         <w:spacing w:before="0" w:after="0" w:line="276" w:lineRule="auto"/>
         <w:rPr>
           <w:rStyle w:val="Erluterungen"/>
@@ -438,7 +438,7 @@
     </w:p>
     <w:p>
       <w:pPr>
-        <w:pStyle w:val="Caption"/>
+        <w:pStyle w:val="Beschriftung"/>
         <w:spacing w:before="0" w:after="0" w:line="276" w:lineRule="auto"/>
         <w:rPr>
           <w:rStyle w:val="Erluterungen"/>
@@ -482,7 +482,7 @@
     </w:p>
     <w:p>
       <w:pPr>
-        <w:pStyle w:val="Caption"/>
+        <w:pStyle w:val="Beschriftung"/>
         <w:spacing w:before="0" w:after="0" w:line="276" w:lineRule="auto"/>
         <w:rPr>
           <w:sz w:val="24"/>
@@ -506,7 +506,7 @@
     </w:p>
     <w:p>
       <w:pPr>
-        <w:pStyle w:val="Caption"/>
+        <w:pStyle w:val="Beschriftung"/>
         <w:spacing w:before="0" w:after="0" w:line="276" w:lineRule="auto"/>
         <w:rPr>
           <w:rFonts w:ascii="Calibri" w:hAnsi="Calibri" w:cs="Calibri"/>
@@ -515,7 +515,7 @@
     </w:p>
     <w:p>
       <w:pPr>
-        <w:pStyle w:val="Caption"/>
+        <w:pStyle w:val="Beschriftung"/>
         <w:spacing w:before="0" w:after="0" w:line="276" w:lineRule="auto"/>
         <w:ind w:left="1418" w:hanging="1420"/>
         <w:jc w:val="left"/>
@@ -604,7 +604,7 @@
     </w:p>
     <w:p>
       <w:pPr>
-        <w:pStyle w:val="Caption"/>
+        <w:pStyle w:val="Beschriftung"/>
         <w:spacing w:before="0" w:after="0" w:line="276" w:lineRule="auto"/>
         <w:ind w:left="1418" w:firstLine="706"/>
         <w:jc w:val="left"/>
@@ -627,7 +627,7 @@
     </w:p>
     <w:p>
       <w:pPr>
-        <w:pStyle w:val="Caption"/>
+        <w:pStyle w:val="Beschriftung"/>
         <w:spacing w:before="0" w:after="0" w:line="276" w:lineRule="auto"/>
         <w:ind w:left="1418" w:firstLine="706"/>
         <w:jc w:val="left"/>
@@ -670,7 +670,7 @@
     </w:p>
     <w:p>
       <w:pPr>
-        <w:pStyle w:val="Caption"/>
+        <w:pStyle w:val="Beschriftung"/>
         <w:spacing w:before="0" w:after="0" w:line="276" w:lineRule="auto"/>
         <w:ind w:left="1418" w:firstLine="706"/>
         <w:jc w:val="left"/>
@@ -693,7 +693,7 @@
     </w:p>
     <w:p>
       <w:pPr>
-        <w:pStyle w:val="Caption"/>
+        <w:pStyle w:val="Beschriftung"/>
         <w:spacing w:before="0" w:after="0" w:line="276" w:lineRule="auto"/>
         <w:ind w:left="1418" w:firstLine="706"/>
         <w:jc w:val="left"/>
@@ -714,7 +714,7 @@
     </w:p>
     <w:p>
       <w:pPr>
-        <w:pStyle w:val="Caption"/>
+        <w:pStyle w:val="Beschriftung"/>
         <w:spacing w:before="0" w:after="0" w:line="276" w:lineRule="auto"/>
         <w:ind w:left="1418" w:firstLine="706"/>
         <w:jc w:val="left"/>
@@ -745,7 +745,7 @@
     </w:p>
     <w:p>
       <w:pPr>
-        <w:pStyle w:val="Caption"/>
+        <w:pStyle w:val="Beschriftung"/>
         <w:spacing w:before="0" w:after="0" w:line="276" w:lineRule="auto"/>
         <w:jc w:val="left"/>
         <w:rPr>
@@ -784,7 +784,7 @@
     </w:p>
     <w:p>
       <w:pPr>
-        <w:pStyle w:val="Caption"/>
+        <w:pStyle w:val="Beschriftung"/>
         <w:spacing w:before="0" w:after="0" w:line="276" w:lineRule="auto"/>
         <w:jc w:val="left"/>
         <w:rPr>
@@ -824,7 +824,7 @@
     </w:p>
     <w:p>
       <w:pPr>
-        <w:pStyle w:val="Caption"/>
+        <w:pStyle w:val="Beschriftung"/>
         <w:rPr>
           <w:rFonts w:ascii="Calibri" w:hAnsi="Calibri" w:cs="Calibri"/>
           <w:lang w:val="en-GB"/>
@@ -1113,7 +1113,14 @@
                 <w:rFonts w:ascii="Calibri" w:hAnsi="Calibri" w:cs="Calibri"/>
                 <w:lang w:val="en-GB"/>
               </w:rPr>
-              <w:t>1.0</w:t>
+              <w:t>1.</w:t>
+            </w:r>
+            <w:r>
+              <w:rPr>
+                <w:rFonts w:ascii="Calibri" w:hAnsi="Calibri" w:cs="Calibri"/>
+                <w:lang w:val="en-GB"/>
+              </w:rPr>
+              <w:t>0</w:t>
             </w:r>
           </w:p>
         </w:tc>
@@ -1222,7 +1229,21 @@
                 <w:rFonts w:ascii="Calibri" w:hAnsi="Calibri" w:cs="Calibri"/>
                 <w:lang w:val="en-GB"/>
               </w:rPr>
-              <w:t>Document ready for customer</w:t>
+              <w:t xml:space="preserve">Document </w:t>
+            </w:r>
+            <w:r>
+              <w:rPr>
+                <w:rFonts w:ascii="Calibri" w:hAnsi="Calibri" w:cs="Calibri"/>
+                <w:lang w:val="en-GB"/>
+              </w:rPr>
+              <w:t xml:space="preserve">ready for </w:t>
+            </w:r>
+            <w:r>
+              <w:rPr>
+                <w:rFonts w:ascii="Calibri" w:hAnsi="Calibri" w:cs="Calibri"/>
+                <w:lang w:val="en-GB"/>
+              </w:rPr>
+              <w:t>customer</w:t>
             </w:r>
           </w:p>
         </w:tc>
@@ -1408,7 +1429,7 @@
     </w:p>
     <w:p>
       <w:pPr>
-        <w:pStyle w:val="Title"/>
+        <w:pStyle w:val="Titel"/>
         <w:rPr>
           <w:rFonts w:ascii="Calibri" w:hAnsi="Calibri" w:cs="Calibri"/>
           <w:sz w:val="28"/>
@@ -1419,7 +1440,7 @@
     </w:p>
     <w:p>
       <w:pPr>
-        <w:pStyle w:val="Title"/>
+        <w:pStyle w:val="Titel"/>
         <w:rPr>
           <w:rFonts w:ascii="Calibri" w:hAnsi="Calibri" w:cs="Calibri"/>
           <w:sz w:val="28"/>
@@ -1434,12 +1455,13 @@
           <w:szCs w:val="21"/>
           <w:lang w:val="en-GB"/>
         </w:rPr>
+        <w:lastRenderedPageBreak/>
         <w:t>CONTENTS</w:t>
       </w:r>
     </w:p>
     <w:p>
       <w:pPr>
-        <w:pStyle w:val="Title"/>
+        <w:pStyle w:val="Titel"/>
         <w:rPr>
           <w:rFonts w:ascii="Calibri" w:hAnsi="Calibri" w:cs="Calibri"/>
           <w:sz w:val="28"/>
@@ -1450,7 +1472,7 @@
     </w:p>
     <w:p>
       <w:pPr>
-        <w:pStyle w:val="TOC1"/>
+        <w:pStyle w:val="Verzeichnis1"/>
         <w:rPr>
           <w:rFonts w:asciiTheme="minorHAnsi" w:eastAsiaTheme="minorEastAsia" w:hAnsiTheme="minorHAnsi" w:cstheme="minorBidi"/>
           <w:b w:val="0"/>
@@ -1470,6 +1492,7 @@
       <w:r>
         <w:rPr>
           <w:rFonts w:cs="Calibri"/>
+          <w:b w:val="0"/>
           <w:sz w:val="24"/>
           <w:szCs w:val="24"/>
           <w:lang w:val="en-GB"/>
@@ -1555,7 +1578,7 @@
     </w:p>
     <w:p>
       <w:pPr>
-        <w:pStyle w:val="TOC1"/>
+        <w:pStyle w:val="Verzeichnis1"/>
         <w:rPr>
           <w:rFonts w:asciiTheme="minorHAnsi" w:eastAsiaTheme="minorEastAsia" w:hAnsiTheme="minorHAnsi" w:cstheme="minorBidi"/>
           <w:b w:val="0"/>
@@ -1633,7 +1656,7 @@
     </w:p>
     <w:p>
       <w:pPr>
-        <w:pStyle w:val="TOC1"/>
+        <w:pStyle w:val="Verzeichnis1"/>
         <w:rPr>
           <w:rFonts w:asciiTheme="minorHAnsi" w:eastAsiaTheme="minorEastAsia" w:hAnsiTheme="minorHAnsi" w:cstheme="minorBidi"/>
           <w:b w:val="0"/>
@@ -1711,7 +1734,7 @@
     </w:p>
     <w:p>
       <w:pPr>
-        <w:pStyle w:val="TOC1"/>
+        <w:pStyle w:val="Verzeichnis1"/>
         <w:rPr>
           <w:rFonts w:asciiTheme="minorHAnsi" w:eastAsiaTheme="minorEastAsia" w:hAnsiTheme="minorHAnsi" w:cstheme="minorBidi"/>
           <w:b w:val="0"/>
@@ -1789,7 +1812,7 @@
     </w:p>
     <w:p>
       <w:pPr>
-        <w:pStyle w:val="TOC1"/>
+        <w:pStyle w:val="Verzeichnis1"/>
         <w:rPr>
           <w:rFonts w:asciiTheme="minorHAnsi" w:eastAsiaTheme="minorEastAsia" w:hAnsiTheme="minorHAnsi" w:cstheme="minorBidi"/>
           <w:b w:val="0"/>
@@ -1867,7 +1890,7 @@
     </w:p>
     <w:p>
       <w:pPr>
-        <w:pStyle w:val="TOC1"/>
+        <w:pStyle w:val="Verzeichnis1"/>
         <w:rPr>
           <w:rFonts w:asciiTheme="minorHAnsi" w:eastAsiaTheme="minorEastAsia" w:hAnsiTheme="minorHAnsi" w:cstheme="minorBidi"/>
           <w:b w:val="0"/>
@@ -1938,7 +1961,7 @@
     </w:p>
     <w:p>
       <w:pPr>
-        <w:pStyle w:val="TOC1"/>
+        <w:pStyle w:val="Verzeichnis1"/>
         <w:rPr>
           <w:rFonts w:asciiTheme="minorHAnsi" w:eastAsiaTheme="minorEastAsia" w:hAnsiTheme="minorHAnsi" w:cstheme="minorBidi"/>
           <w:b w:val="0"/>
@@ -2052,7 +2075,7 @@
     </w:p>
     <w:p>
       <w:pPr>
-        <w:pStyle w:val="Heading1"/>
+        <w:pStyle w:val="berschrift1"/>
       </w:pPr>
       <w:bookmarkStart w:id="2" w:name="_Toc86998448"/>
       <w:r>
@@ -2145,14 +2168,14 @@
           <w:rStyle w:val="Absatz-Standardschriftart1"/>
           <w:lang w:val="en-GB"/>
         </w:rPr>
-        <w:t>Furthermore, a</w:t>
+        <w:t xml:space="preserve">Furthermore, a </w:t>
       </w:r>
       <w:r>
         <w:rPr>
           <w:rStyle w:val="Absatz-Standardschriftart1"/>
           <w:lang w:val="en-GB"/>
         </w:rPr>
-        <w:t xml:space="preserve"> http</w:t>
+        <w:t>http</w:t>
       </w:r>
       <w:r>
         <w:rPr>
@@ -2201,7 +2224,7 @@
     </w:p>
     <w:p>
       <w:pPr>
-        <w:pStyle w:val="Heading1"/>
+        <w:pStyle w:val="berschrift1"/>
         <w:rPr>
           <w:lang w:val="en-GB"/>
         </w:rPr>
@@ -2234,7 +2257,63 @@
           <w:rStyle w:val="Absatz-Standardschriftart1"/>
           <w:lang w:val="en-GB"/>
         </w:rPr>
-        <w:t>It is explicitly pointed out that in this project context, the focus is not on making a profit, since it is an open-source project.</w:t>
+        <w:t>It</w:t>
+      </w:r>
+      <w:r>
+        <w:rPr>
+          <w:rStyle w:val="Absatz-Standardschriftart1"/>
+          <w:lang w:val="en-GB"/>
+        </w:rPr>
+        <w:t xml:space="preserve"> is </w:t>
+      </w:r>
+      <w:r>
+        <w:rPr>
+          <w:rStyle w:val="Absatz-Standardschriftart1"/>
+          <w:lang w:val="en-GB"/>
+        </w:rPr>
+        <w:t xml:space="preserve">explicitly pointed out that in this </w:t>
+      </w:r>
+      <w:r>
+        <w:rPr>
+          <w:rStyle w:val="Absatz-Standardschriftart1"/>
+          <w:lang w:val="en-GB"/>
+        </w:rPr>
+        <w:t xml:space="preserve">project </w:t>
+      </w:r>
+      <w:r>
+        <w:rPr>
+          <w:rStyle w:val="Absatz-Standardschriftart1"/>
+          <w:lang w:val="en-GB"/>
+        </w:rPr>
+        <w:t xml:space="preserve">context, the focus </w:t>
+      </w:r>
+      <w:r>
+        <w:rPr>
+          <w:rStyle w:val="Absatz-Standardschriftart1"/>
+          <w:lang w:val="en-GB"/>
+        </w:rPr>
+        <w:t xml:space="preserve">is </w:t>
+      </w:r>
+      <w:r>
+        <w:rPr>
+          <w:rStyle w:val="Absatz-Standardschriftart1"/>
+          <w:lang w:val="en-GB"/>
+        </w:rPr>
+        <w:t>not on making a profit, since</w:t>
+      </w:r>
+      <w:r>
+        <w:rPr>
+          <w:rStyle w:val="Absatz-Standardschriftart1"/>
+          <w:lang w:val="en-GB"/>
+        </w:rPr>
+        <w:t xml:space="preserve"> it is </w:t>
+      </w:r>
+      <w:r>
+        <w:rPr>
+          <w:rStyle w:val="Absatz-Standardschriftart1"/>
+          <w:lang w:val="en-GB"/>
+        </w:rPr>
+        <w:t>an open-source project.</w:t>
       </w:r>
       <w:r>
         <w:rPr>
@@ -2318,7 +2397,7 @@
     </w:p>
     <w:p>
       <w:pPr>
-        <w:pStyle w:val="Heading1"/>
+        <w:pStyle w:val="berschrift1"/>
         <w:rPr>
           <w:lang w:val="en-GB"/>
         </w:rPr>
@@ -2368,7 +2447,21 @@
         <w:rPr>
           <w:lang w:val="en-GB"/>
         </w:rPr>
-        <w:t>Furthermore, two employees are taking part in a semester abroad. This may mean that the workload has to be redistributed and / or fewer hours can be worked.</w:t>
+        <w:t xml:space="preserve">Furthermore, two employees are taking part in a semester abroad. This may mean that the workload </w:t>
+      </w:r>
+      <w:proofErr w:type="gramStart"/>
+      <w:r>
+        <w:rPr>
+          <w:lang w:val="en-GB"/>
+        </w:rPr>
+        <w:t>has to</w:t>
+      </w:r>
+      <w:proofErr w:type="gramEnd"/>
+      <w:r>
+        <w:rPr>
+          <w:lang w:val="en-GB"/>
+        </w:rPr>
+        <w:t xml:space="preserve"> be redistributed and / or fewer hours can be worked.</w:t>
       </w:r>
     </w:p>
     <w:p>
@@ -2380,7 +2473,7 @@
     </w:p>
     <w:p>
       <w:pPr>
-        <w:pStyle w:val="Heading1"/>
+        <w:pStyle w:val="berschrift1"/>
       </w:pPr>
       <w:bookmarkStart w:id="5" w:name="_Toc86998451"/>
       <w:proofErr w:type="spellStart"/>
@@ -2402,7 +2495,7 @@
     </w:p>
     <w:p>
       <w:pPr>
-        <w:pStyle w:val="ListParagraph"/>
+        <w:pStyle w:val="Listenabsatz"/>
         <w:numPr>
           <w:ilvl w:val="0"/>
           <w:numId w:val="42"/>
@@ -2419,7 +2512,7 @@
     </w:p>
     <w:p>
       <w:pPr>
-        <w:pStyle w:val="ListParagraph"/>
+        <w:pStyle w:val="Listenabsatz"/>
         <w:rPr>
           <w:lang w:val="en-GB"/>
         </w:rPr>
@@ -2433,7 +2526,7 @@
     </w:p>
     <w:p>
       <w:pPr>
-        <w:pStyle w:val="ListParagraph"/>
+        <w:pStyle w:val="Listenabsatz"/>
         <w:numPr>
           <w:ilvl w:val="0"/>
           <w:numId w:val="42"/>
@@ -2450,7 +2543,7 @@
     </w:p>
     <w:p>
       <w:pPr>
-        <w:pStyle w:val="ListParagraph"/>
+        <w:pStyle w:val="Listenabsatz"/>
         <w:rPr>
           <w:lang w:val="en-GB"/>
         </w:rPr>
@@ -2459,7 +2552,21 @@
         <w:rPr>
           <w:lang w:val="en-GB"/>
         </w:rPr>
-        <w:t xml:space="preserve">An analysis of the present system for the Windows environment is inevitable in order to implement the patch in the latest version of </w:t>
+        <w:t xml:space="preserve">An analysis of the present system for the Windows environment is inevitable </w:t>
+      </w:r>
+      <w:proofErr w:type="gramStart"/>
+      <w:r>
+        <w:rPr>
+          <w:lang w:val="en-GB"/>
+        </w:rPr>
+        <w:t>in order to</w:t>
+      </w:r>
+      <w:proofErr w:type="gramEnd"/>
+      <w:r>
+        <w:rPr>
+          <w:lang w:val="en-GB"/>
+        </w:rPr>
+        <w:t xml:space="preserve"> implement the patch in the latest version of </w:t>
       </w:r>
       <w:proofErr w:type="spellStart"/>
       <w:r>
@@ -2472,7 +2579,7 @@
     </w:p>
     <w:p>
       <w:pPr>
-        <w:pStyle w:val="ListParagraph"/>
+        <w:pStyle w:val="Listenabsatz"/>
         <w:numPr>
           <w:ilvl w:val="0"/>
           <w:numId w:val="42"/>
@@ -2494,7 +2601,7 @@
     </w:p>
     <w:p>
       <w:pPr>
-        <w:pStyle w:val="ListParagraph"/>
+        <w:pStyle w:val="Listenabsatz"/>
       </w:pPr>
       <w:r>
         <w:rPr>
@@ -2567,7 +2674,7 @@
     </w:p>
     <w:p>
       <w:pPr>
-        <w:pStyle w:val="ListParagraph"/>
+        <w:pStyle w:val="Listenabsatz"/>
         <w:numPr>
           <w:ilvl w:val="0"/>
           <w:numId w:val="42"/>
@@ -2589,7 +2696,7 @@
     </w:p>
     <w:p>
       <w:pPr>
-        <w:pStyle w:val="ListParagraph"/>
+        <w:pStyle w:val="Listenabsatz"/>
         <w:rPr>
           <w:lang w:val="en-GB"/>
         </w:rPr>
@@ -2598,12 +2705,26 @@
         <w:rPr>
           <w:lang w:val="en-GB"/>
         </w:rPr>
-        <w:t>The costs have to be kept in mind. A rough time schedule structures the process.</w:t>
+        <w:t xml:space="preserve">The costs </w:t>
+      </w:r>
+      <w:proofErr w:type="gramStart"/>
+      <w:r>
+        <w:rPr>
+          <w:lang w:val="en-GB"/>
+        </w:rPr>
+        <w:t>have to</w:t>
+      </w:r>
+      <w:proofErr w:type="gramEnd"/>
+      <w:r>
+        <w:rPr>
+          <w:lang w:val="en-GB"/>
+        </w:rPr>
+        <w:t xml:space="preserve"> be kept in mind. A rough time schedule structures the process.</w:t>
       </w:r>
     </w:p>
     <w:p>
       <w:pPr>
-        <w:pStyle w:val="ListParagraph"/>
+        <w:pStyle w:val="Listenabsatz"/>
         <w:numPr>
           <w:ilvl w:val="0"/>
           <w:numId w:val="42"/>
@@ -2621,7 +2742,7 @@
     </w:p>
     <w:p>
       <w:pPr>
-        <w:pStyle w:val="ListParagraph"/>
+        <w:pStyle w:val="Listenabsatz"/>
         <w:rPr>
           <w:lang w:val="en-GB"/>
         </w:rPr>
@@ -2630,6 +2751,7 @@
         <w:rPr>
           <w:lang w:val="en-GB"/>
         </w:rPr>
+        <w:lastRenderedPageBreak/>
         <w:t>We also ensure compliance with software licences. Likewise, care must be taken not to become involved in any accusations of plagiarism. The head of development is specifically responsible for this</w:t>
       </w:r>
       <w:r>
@@ -2648,7 +2770,7 @@
     </w:p>
     <w:p>
       <w:pPr>
-        <w:pStyle w:val="Heading1"/>
+        <w:pStyle w:val="berschrift1"/>
       </w:pPr>
       <w:bookmarkStart w:id="6" w:name="_Toc86998452"/>
       <w:r>
@@ -2663,11 +2785,14 @@
         </w:rPr>
       </w:pPr>
       <w:r>
+        <w:rPr>
+          <w:noProof/>
+        </w:rPr>
         <w:drawing>
           <wp:inline distT="0" distB="0" distL="0" distR="0" wp14:anchorId="1B5DA2B8" wp14:editId="67A31688">
             <wp:extent cx="5778500" cy="2426164"/>
             <wp:effectExtent l="0" t="0" r="0" b="0"/>
-            <wp:docPr id="2" name="Grafik 2"/>
+            <wp:docPr id="5" name="Grafik 5"/>
             <wp:cNvGraphicFramePr>
               <a:graphicFrameLocks xmlns:a="http://schemas.openxmlformats.org/drawingml/2006/main" noChangeAspect="1"/>
             </wp:cNvGraphicFramePr>
@@ -2752,7 +2877,7 @@
     </w:p>
     <w:tbl>
       <w:tblPr>
-        <w:tblStyle w:val="GridTable5Dark-Accent3"/>
+        <w:tblStyle w:val="Gitternetztabelle5dunkelAkzent3"/>
         <w:tblW w:w="9918" w:type="dxa"/>
         <w:tblLayout w:type="fixed"/>
         <w:tblLook w:val="04A0" w:firstRow="1" w:lastRow="0" w:firstColumn="1" w:lastColumn="0" w:noHBand="0" w:noVBand="1"/>
@@ -4887,7 +5012,7 @@
     </w:tbl>
     <w:p>
       <w:pPr>
-        <w:pStyle w:val="Caption"/>
+        <w:pStyle w:val="Beschriftung"/>
       </w:pPr>
       <w:r>
         <w:t xml:space="preserve">Table </w:t>
@@ -4937,11 +5062,12 @@
     </w:p>
     <w:p>
       <w:pPr>
-        <w:pStyle w:val="Heading1"/>
+        <w:pStyle w:val="berschrift1"/>
       </w:pPr>
       <w:bookmarkStart w:id="7" w:name="_Toc86998453"/>
       <w:proofErr w:type="spellStart"/>
       <w:r>
+        <w:lastRenderedPageBreak/>
         <w:t>Cost</w:t>
       </w:r>
       <w:proofErr w:type="spellEnd"/>
@@ -4987,9 +5113,30 @@
         <w:t>A server in Germany was rented for the project. This incurs monthly costs of 60 euros.</w:t>
       </w:r>
     </w:p>
+    <w:p>
+      <w:pPr>
+        <w:rPr>
+          <w:lang w:val="en-GB"/>
+        </w:rPr>
+      </w:pPr>
+      <w:proofErr w:type="gramStart"/>
+      <w:r>
+        <w:rPr>
+          <w:lang w:val="en-GB"/>
+        </w:rPr>
+        <w:t>In order to</w:t>
+      </w:r>
+      <w:proofErr w:type="gramEnd"/>
+      <w:r>
+        <w:rPr>
+          <w:lang w:val="en-GB"/>
+        </w:rPr>
+        <w:t xml:space="preserve"> be able to dynamically correct the workload if it is not possible to keep to the schedule, an extra person is included. Here, the lowest total cost of a project employee is chosen to keep the bid as low as possible.</w:t>
+      </w:r>
+    </w:p>
     <w:tbl>
       <w:tblPr>
-        <w:tblStyle w:val="GridTable5Dark-Accent3"/>
+        <w:tblStyle w:val="Gitternetztabelle5dunkelAkzent3"/>
         <w:tblW w:w="9159" w:type="dxa"/>
         <w:tblInd w:w="-5" w:type="dxa"/>
         <w:tblLook w:val="04A0" w:firstRow="1" w:lastRow="0" w:firstColumn="1" w:lastColumn="0" w:noHBand="0" w:noVBand="1"/>
@@ -5551,15 +5698,7 @@
                 <w:szCs w:val="18"/>
                 <w:lang w:val="en-GB"/>
               </w:rPr>
-              <w:t>Hourly wag</w:t>
-            </w:r>
-            <w:r>
-              <w:rPr>
-                <w:sz w:val="18"/>
-                <w:szCs w:val="18"/>
-                <w:lang w:val="en-GB"/>
-              </w:rPr>
-              <w:t>e</w:t>
+              <w:t>Hourly wage</w:t>
             </w:r>
           </w:p>
         </w:tc>
@@ -5584,7 +5723,13 @@
               <w:rPr>
                 <w:lang w:val="en-GB"/>
               </w:rPr>
-              <w:t>90,0 €</w:t>
+              <w:t>90,0</w:t>
+            </w:r>
+            <w:r>
+              <w:rPr>
+                <w:lang w:val="en-GB"/>
+              </w:rPr>
+              <w:t xml:space="preserve"> €</w:t>
             </w:r>
           </w:p>
         </w:tc>
@@ -5609,7 +5754,13 @@
               <w:rPr>
                 <w:lang w:val="en-GB"/>
               </w:rPr>
-              <w:t>85,00 €</w:t>
+              <w:t>85</w:t>
+            </w:r>
+            <w:r>
+              <w:rPr>
+                <w:lang w:val="en-GB"/>
+              </w:rPr>
+              <w:t>,00 €</w:t>
             </w:r>
           </w:p>
         </w:tc>
@@ -5634,7 +5785,13 @@
               <w:rPr>
                 <w:lang w:val="en-GB"/>
               </w:rPr>
-              <w:t>84,50 €</w:t>
+              <w:t>84</w:t>
+            </w:r>
+            <w:r>
+              <w:rPr>
+                <w:lang w:val="en-GB"/>
+              </w:rPr>
+              <w:t>,50 €</w:t>
             </w:r>
           </w:p>
         </w:tc>
@@ -5659,7 +5816,13 @@
               <w:rPr>
                 <w:lang w:val="en-GB"/>
               </w:rPr>
-              <w:t>85,50 €</w:t>
+              <w:t>85</w:t>
+            </w:r>
+            <w:r>
+              <w:rPr>
+                <w:lang w:val="en-GB"/>
+              </w:rPr>
+              <w:t>,50 €</w:t>
             </w:r>
           </w:p>
         </w:tc>
@@ -5684,7 +5847,13 @@
               <w:rPr>
                 <w:lang w:val="en-GB"/>
               </w:rPr>
-              <w:t>80,00 €</w:t>
+              <w:t>80</w:t>
+            </w:r>
+            <w:r>
+              <w:rPr>
+                <w:lang w:val="en-GB"/>
+              </w:rPr>
+              <w:t>,00 €</w:t>
             </w:r>
           </w:p>
         </w:tc>
@@ -5711,7 +5880,13 @@
               <w:rPr>
                 <w:lang w:val="en-GB"/>
               </w:rPr>
-              <w:t>87,50 €</w:t>
+              <w:t>87</w:t>
+            </w:r>
+            <w:r>
+              <w:rPr>
+                <w:lang w:val="en-GB"/>
+              </w:rPr>
+              <w:t>,50 €</w:t>
             </w:r>
           </w:p>
         </w:tc>
@@ -5926,7 +6101,15 @@
                 <w:szCs w:val="18"/>
                 <w:lang w:val="en-GB"/>
               </w:rPr>
-              <w:t>TOTAL costs</w:t>
+              <w:t>TOTAL</w:t>
+            </w:r>
+            <w:r>
+              <w:rPr>
+                <w:sz w:val="18"/>
+                <w:szCs w:val="18"/>
+                <w:lang w:val="en-GB"/>
+              </w:rPr>
+              <w:t xml:space="preserve"> costs</w:t>
             </w:r>
           </w:p>
         </w:tc>
@@ -5968,13 +6151,29 @@
               </w:rPr>
               <w:t xml:space="preserve"> €</w:t>
             </w:r>
+            <w:r>
+              <w:rPr>
+                <w:b/>
+                <w:bCs/>
+                <w:lang w:val="en-GB"/>
+              </w:rPr>
+              <w:t xml:space="preserve"> + </w:t>
+            </w:r>
+            <w:r>
+              <w:rPr>
+                <w:b/>
+                <w:bCs/>
+                <w:lang w:val="en-GB"/>
+              </w:rPr>
+              <w:t>12.800 €</w:t>
+            </w:r>
           </w:p>
         </w:tc>
       </w:tr>
     </w:tbl>
     <w:p>
       <w:pPr>
-        <w:pStyle w:val="Caption"/>
+        <w:pStyle w:val="Beschriftung"/>
         <w:rPr>
           <w:lang w:val="en-GB"/>
         </w:rPr>
@@ -6018,7 +6217,7 @@
     </w:p>
     <w:tbl>
       <w:tblPr>
-        <w:tblStyle w:val="GridTable5Dark-Accent3"/>
+        <w:tblStyle w:val="Gitternetztabelle5dunkelAkzent3"/>
         <w:tblW w:w="0" w:type="auto"/>
         <w:tblLook w:val="04A0" w:firstRow="1" w:lastRow="0" w:firstColumn="1" w:lastColumn="0" w:noHBand="0" w:noVBand="1"/>
       </w:tblPr>
@@ -6573,7 +6772,7 @@
     </w:tbl>
     <w:p>
       <w:pPr>
-        <w:pStyle w:val="Caption"/>
+        <w:pStyle w:val="Beschriftung"/>
         <w:rPr>
           <w:lang w:val="en-GB"/>
         </w:rPr>
@@ -6621,7 +6820,7 @@
     </w:p>
     <w:p>
       <w:pPr>
-        <w:pStyle w:val="Heading1"/>
+        <w:pStyle w:val="berschrift1"/>
         <w:rPr>
           <w:lang w:val="en-GB"/>
         </w:rPr>
@@ -6666,7 +6865,21 @@
         <w:rPr>
           <w:lang w:val="en-GB"/>
         </w:rPr>
-        <w:t>This project is not for profit. Therefore the profit is given as '0%'.</w:t>
+        <w:t xml:space="preserve">This project is not for profit. </w:t>
+      </w:r>
+      <w:proofErr w:type="gramStart"/>
+      <w:r>
+        <w:rPr>
+          <w:lang w:val="en-GB"/>
+        </w:rPr>
+        <w:t>Therefore</w:t>
+      </w:r>
+      <w:proofErr w:type="gramEnd"/>
+      <w:r>
+        <w:rPr>
+          <w:lang w:val="en-GB"/>
+        </w:rPr>
+        <w:t xml:space="preserve"> the profit is given as '0%'.</w:t>
       </w:r>
     </w:p>
     <w:p>
@@ -6679,7 +6892,7 @@
     </w:p>
     <w:tbl>
       <w:tblPr>
-        <w:tblStyle w:val="GridTable5Dark-Accent3"/>
+        <w:tblStyle w:val="Gitternetztabelle5dunkelAkzent3"/>
         <w:tblW w:w="0" w:type="auto"/>
         <w:tblLook w:val="04A0" w:firstRow="1" w:lastRow="0" w:firstColumn="1" w:lastColumn="0" w:noHBand="0" w:noVBand="1"/>
       </w:tblPr>
@@ -6732,6 +6945,7 @@
                 <w:lang w:val="en-GB"/>
               </w:rPr>
             </w:pPr>
+            <w:proofErr w:type="gramStart"/>
             <w:r>
               <w:rPr>
                 <w:b w:val="0"/>
@@ -6739,7 +6953,7 @@
                 <w:color w:val="auto"/>
                 <w:lang w:val="en-GB"/>
               </w:rPr>
-              <w:t>85.050</w:t>
+              <w:t>97</w:t>
             </w:r>
             <w:r>
               <w:rPr>
@@ -6748,6 +6962,33 @@
                 <w:color w:val="auto"/>
                 <w:lang w:val="en-GB"/>
               </w:rPr>
+              <w:t>.</w:t>
+            </w:r>
+            <w:r>
+              <w:rPr>
+                <w:b w:val="0"/>
+                <w:bCs w:val="0"/>
+                <w:color w:val="auto"/>
+                <w:lang w:val="en-GB"/>
+              </w:rPr>
+              <w:t>8</w:t>
+            </w:r>
+            <w:r>
+              <w:rPr>
+                <w:b w:val="0"/>
+                <w:bCs w:val="0"/>
+                <w:color w:val="auto"/>
+                <w:lang w:val="en-GB"/>
+              </w:rPr>
+              <w:t>50</w:t>
+            </w:r>
+            <w:r>
+              <w:rPr>
+                <w:b w:val="0"/>
+                <w:bCs w:val="0"/>
+                <w:color w:val="auto"/>
+                <w:lang w:val="en-GB"/>
+              </w:rPr>
               <w:t xml:space="preserve"> </w:t>
             </w:r>
             <w:r>
@@ -6768,6 +7009,7 @@
               </w:rPr>
               <w:t>€</w:t>
             </w:r>
+            <w:proofErr w:type="gramEnd"/>
           </w:p>
         </w:tc>
       </w:tr>
@@ -6810,6 +7052,7 @@
                 <w:lang w:val="en-GB"/>
               </w:rPr>
             </w:pPr>
+            <w:proofErr w:type="gramStart"/>
             <w:r>
               <w:rPr>
                 <w:lang w:val="en-GB"/>
@@ -6840,6 +7083,7 @@
               </w:rPr>
               <w:t xml:space="preserve"> €</w:t>
             </w:r>
+            <w:proofErr w:type="gramEnd"/>
           </w:p>
         </w:tc>
       </w:tr>
@@ -6935,13 +7179,7 @@
                 <w:lang w:val="en-GB"/>
               </w:rPr>
             </w:pPr>
-            <w:r>
-              <w:rPr>
-                <w:b/>
-                <w:lang w:val="en-GB"/>
-              </w:rPr>
-              <w:t>9</w:t>
-            </w:r>
+            <w:proofErr w:type="gramStart"/>
             <w:r>
               <w:rPr>
                 <w:b/>
@@ -6954,6 +7192,20 @@
                 <w:b/>
                 <w:lang w:val="en-GB"/>
               </w:rPr>
+              <w:t>0</w:t>
+            </w:r>
+            <w:r>
+              <w:rPr>
+                <w:b/>
+                <w:lang w:val="en-GB"/>
+              </w:rPr>
+              <w:t>4</w:t>
+            </w:r>
+            <w:r>
+              <w:rPr>
+                <w:b/>
+                <w:lang w:val="en-GB"/>
+              </w:rPr>
               <w:t>.</w:t>
             </w:r>
             <w:r>
@@ -6961,7 +7213,14 @@
                 <w:b/>
                 <w:lang w:val="en-GB"/>
               </w:rPr>
-              <w:t>76</w:t>
+              <w:t>5</w:t>
+            </w:r>
+            <w:r>
+              <w:rPr>
+                <w:b/>
+                <w:lang w:val="en-GB"/>
+              </w:rPr>
+              <w:t>6</w:t>
             </w:r>
             <w:r>
               <w:rPr>
@@ -6984,13 +7243,14 @@
               </w:rPr>
               <w:t xml:space="preserve"> €</w:t>
             </w:r>
+            <w:proofErr w:type="gramEnd"/>
           </w:p>
         </w:tc>
       </w:tr>
     </w:tbl>
     <w:p>
       <w:pPr>
-        <w:pStyle w:val="Caption"/>
+        <w:pStyle w:val="Beschriftung"/>
       </w:pPr>
       <w:r>
         <w:t xml:space="preserve">Table </w:t>
@@ -7037,7 +7297,7 @@
 </file>
 
 <file path=word/endnotes.xml><?xml version="1.0" encoding="utf-8"?>
-<w:endnotes xmlns:wpc="http://schemas.microsoft.com/office/word/2010/wordprocessingCanvas" xmlns:cx="http://schemas.microsoft.com/office/drawing/2014/chartex" xmlns:cx1="http://schemas.microsoft.com/office/drawing/2015/9/8/chartex" xmlns:cx2="http://schemas.microsoft.com/office/drawing/2015/10/21/chartex" xmlns:cx3="http://schemas.microsoft.com/office/drawing/2016/5/9/chartex" xmlns:cx4="http://schemas.microsoft.com/office/drawing/2016/5/10/chartex" xmlns:cx5="http://schemas.microsoft.com/office/drawing/2016/5/11/chartex" xmlns:cx6="http://schemas.microsoft.com/office/drawing/2016/5/12/chartex" xmlns:cx7="http://schemas.microsoft.com/office/drawing/2016/5/13/chartex" xmlns:cx8="http://schemas.microsoft.com/office/drawing/2016/5/14/chartex" xmlns:mc="http://schemas.openxmlformats.org/markup-compatibility/2006" xmlns:aink="http://schemas.microsoft.com/office/drawing/2016/ink" xmlns:am3d="http://schemas.microsoft.com/office/drawing/2017/model3d" xmlns:o="urn:schemas-microsoft-com:office:office" xmlns:r="http://schemas.openxmlformats.org/officeDocument/2006/relationships" xmlns:m="http://schemas.openxmlformats.org/officeDocument/2006/math" xmlns:v="urn:schemas-microsoft-com:vml" xmlns:wp14="http://schemas.microsoft.com/office/word/2010/wordprocessingDrawing" xmlns:wp="http://schemas.openxmlformats.org/drawingml/2006/wordprocessingDrawing" xmlns:w10="urn:schemas-microsoft-com:office:word" xmlns:w="http://schemas.openxmlformats.org/wordprocessingml/2006/main" xmlns:w14="http://schemas.microsoft.com/office/word/2010/wordml" xmlns:w15="http://schemas.microsoft.com/office/word/2012/wordml" xmlns:w16cex="http://schemas.microsoft.com/office/word/2018/wordml/cex" xmlns:w16cid="http://schemas.microsoft.com/office/word/2016/wordml/cid" xmlns:w16="http://schemas.microsoft.com/office/word/2018/wordml" xmlns:w16sdtdh="http://schemas.microsoft.com/office/word/2020/wordml/sdtdatahash" xmlns:w16se="http://schemas.microsoft.com/office/word/2015/wordml/symex" xmlns:wpg="http://schemas.microsoft.com/office/word/2010/wordprocessingGroup" xmlns:wpi="http://schemas.microsoft.com/office/word/2010/wordprocessingInk" xmlns:wne="http://schemas.microsoft.com/office/word/2006/wordml" xmlns:wps="http://schemas.microsoft.com/office/word/2010/wordprocessingShape" mc:Ignorable="w14 w15 w16se w16cid w16 w16cex w16sdtdh wp14">
+<w:endnotes xmlns:wpc="http://schemas.microsoft.com/office/word/2010/wordprocessingCanvas" xmlns:cx="http://schemas.microsoft.com/office/drawing/2014/chartex" xmlns:cx1="http://schemas.microsoft.com/office/drawing/2015/9/8/chartex" xmlns:cx2="http://schemas.microsoft.com/office/drawing/2015/10/21/chartex" xmlns:cx3="http://schemas.microsoft.com/office/drawing/2016/5/9/chartex" xmlns:cx4="http://schemas.microsoft.com/office/drawing/2016/5/10/chartex" xmlns:cx5="http://schemas.microsoft.com/office/drawing/2016/5/11/chartex" xmlns:cx6="http://schemas.microsoft.com/office/drawing/2016/5/12/chartex" xmlns:cx7="http://schemas.microsoft.com/office/drawing/2016/5/13/chartex" xmlns:cx8="http://schemas.microsoft.com/office/drawing/2016/5/14/chartex" xmlns:mc="http://schemas.openxmlformats.org/markup-compatibility/2006" xmlns:aink="http://schemas.microsoft.com/office/drawing/2016/ink" xmlns:am3d="http://schemas.microsoft.com/office/drawing/2017/model3d" xmlns:o="urn:schemas-microsoft-com:office:office" xmlns:r="http://schemas.openxmlformats.org/officeDocument/2006/relationships" xmlns:m="http://schemas.openxmlformats.org/officeDocument/2006/math" xmlns:v="urn:schemas-microsoft-com:vml" xmlns:wp14="http://schemas.microsoft.com/office/word/2010/wordprocessingDrawing" xmlns:wp="http://schemas.openxmlformats.org/drawingml/2006/wordprocessingDrawing" xmlns:w10="urn:schemas-microsoft-com:office:word" xmlns:w="http://schemas.openxmlformats.org/wordprocessingml/2006/main" xmlns:w14="http://schemas.microsoft.com/office/word/2010/wordml" xmlns:w15="http://schemas.microsoft.com/office/word/2012/wordml" xmlns:w16cex="http://schemas.microsoft.com/office/word/2018/wordml/cex" xmlns:w16cid="http://schemas.microsoft.com/office/word/2016/wordml/cid" xmlns:w16="http://schemas.microsoft.com/office/word/2018/wordml" xmlns:w16se="http://schemas.microsoft.com/office/word/2015/wordml/symex" xmlns:wpg="http://schemas.microsoft.com/office/word/2010/wordprocessingGroup" xmlns:wpi="http://schemas.microsoft.com/office/word/2010/wordprocessingInk" xmlns:wne="http://schemas.microsoft.com/office/word/2006/wordml" xmlns:wps="http://schemas.microsoft.com/office/word/2010/wordprocessingShape" mc:Ignorable="w14 w15 w16se w16cid w16 w16cex wp14">
   <w:endnote w:type="separator" w:id="-1">
     <w:p>
       <w:r>
@@ -7059,10 +7319,10 @@
 </file>
 
 <file path=word/footer1.xml><?xml version="1.0" encoding="utf-8"?>
-<w:ftr xmlns:wpc="http://schemas.microsoft.com/office/word/2010/wordprocessingCanvas" xmlns:cx="http://schemas.microsoft.com/office/drawing/2014/chartex" xmlns:cx1="http://schemas.microsoft.com/office/drawing/2015/9/8/chartex" xmlns:cx2="http://schemas.microsoft.com/office/drawing/2015/10/21/chartex" xmlns:cx3="http://schemas.microsoft.com/office/drawing/2016/5/9/chartex" xmlns:cx4="http://schemas.microsoft.com/office/drawing/2016/5/10/chartex" xmlns:cx5="http://schemas.microsoft.com/office/drawing/2016/5/11/chartex" xmlns:cx6="http://schemas.microsoft.com/office/drawing/2016/5/12/chartex" xmlns:cx7="http://schemas.microsoft.com/office/drawing/2016/5/13/chartex" xmlns:cx8="http://schemas.microsoft.com/office/drawing/2016/5/14/chartex" xmlns:mc="http://schemas.openxmlformats.org/markup-compatibility/2006" xmlns:aink="http://schemas.microsoft.com/office/drawing/2016/ink" xmlns:am3d="http://schemas.microsoft.com/office/drawing/2017/model3d" xmlns:o="urn:schemas-microsoft-com:office:office" xmlns:r="http://schemas.openxmlformats.org/officeDocument/2006/relationships" xmlns:m="http://schemas.openxmlformats.org/officeDocument/2006/math" xmlns:v="urn:schemas-microsoft-com:vml" xmlns:wp14="http://schemas.microsoft.com/office/word/2010/wordprocessingDrawing" xmlns:wp="http://schemas.openxmlformats.org/drawingml/2006/wordprocessingDrawing" xmlns:w10="urn:schemas-microsoft-com:office:word" xmlns:w="http://schemas.openxmlformats.org/wordprocessingml/2006/main" xmlns:w14="http://schemas.microsoft.com/office/word/2010/wordml" xmlns:w15="http://schemas.microsoft.com/office/word/2012/wordml" xmlns:w16cex="http://schemas.microsoft.com/office/word/2018/wordml/cex" xmlns:w16cid="http://schemas.microsoft.com/office/word/2016/wordml/cid" xmlns:w16="http://schemas.microsoft.com/office/word/2018/wordml" xmlns:w16sdtdh="http://schemas.microsoft.com/office/word/2020/wordml/sdtdatahash" xmlns:w16se="http://schemas.microsoft.com/office/word/2015/wordml/symex" xmlns:wpg="http://schemas.microsoft.com/office/word/2010/wordprocessingGroup" xmlns:wpi="http://schemas.microsoft.com/office/word/2010/wordprocessingInk" xmlns:wne="http://schemas.microsoft.com/office/word/2006/wordml" xmlns:wps="http://schemas.microsoft.com/office/word/2010/wordprocessingShape" mc:Ignorable="w14 w15 w16se w16cid w16 w16cex w16sdtdh wp14">
+<w:ftr xmlns:wpc="http://schemas.microsoft.com/office/word/2010/wordprocessingCanvas" xmlns:cx="http://schemas.microsoft.com/office/drawing/2014/chartex" xmlns:cx1="http://schemas.microsoft.com/office/drawing/2015/9/8/chartex" xmlns:cx2="http://schemas.microsoft.com/office/drawing/2015/10/21/chartex" xmlns:cx3="http://schemas.microsoft.com/office/drawing/2016/5/9/chartex" xmlns:cx4="http://schemas.microsoft.com/office/drawing/2016/5/10/chartex" xmlns:cx5="http://schemas.microsoft.com/office/drawing/2016/5/11/chartex" xmlns:cx6="http://schemas.microsoft.com/office/drawing/2016/5/12/chartex" xmlns:cx7="http://schemas.microsoft.com/office/drawing/2016/5/13/chartex" xmlns:cx8="http://schemas.microsoft.com/office/drawing/2016/5/14/chartex" xmlns:mc="http://schemas.openxmlformats.org/markup-compatibility/2006" xmlns:aink="http://schemas.microsoft.com/office/drawing/2016/ink" xmlns:am3d="http://schemas.microsoft.com/office/drawing/2017/model3d" xmlns:o="urn:schemas-microsoft-com:office:office" xmlns:r="http://schemas.openxmlformats.org/officeDocument/2006/relationships" xmlns:m="http://schemas.openxmlformats.org/officeDocument/2006/math" xmlns:v="urn:schemas-microsoft-com:vml" xmlns:wp14="http://schemas.microsoft.com/office/word/2010/wordprocessingDrawing" xmlns:wp="http://schemas.openxmlformats.org/drawingml/2006/wordprocessingDrawing" xmlns:w10="urn:schemas-microsoft-com:office:word" xmlns:w="http://schemas.openxmlformats.org/wordprocessingml/2006/main" xmlns:w14="http://schemas.microsoft.com/office/word/2010/wordml" xmlns:w15="http://schemas.microsoft.com/office/word/2012/wordml" xmlns:w16cex="http://schemas.microsoft.com/office/word/2018/wordml/cex" xmlns:w16cid="http://schemas.microsoft.com/office/word/2016/wordml/cid" xmlns:w16="http://schemas.microsoft.com/office/word/2018/wordml" xmlns:w16se="http://schemas.microsoft.com/office/word/2015/wordml/symex" xmlns:wpg="http://schemas.microsoft.com/office/word/2010/wordprocessingGroup" xmlns:wpi="http://schemas.microsoft.com/office/word/2010/wordprocessingInk" xmlns:wne="http://schemas.microsoft.com/office/word/2006/wordml" xmlns:wps="http://schemas.microsoft.com/office/word/2010/wordprocessingShape" mc:Ignorable="w14 w15 w16se w16cid w16 w16cex wp14">
   <w:p>
     <w:pPr>
-      <w:pStyle w:val="Footer"/>
+      <w:pStyle w:val="Fuzeile"/>
       <w:ind w:right="360"/>
       <w:rPr>
         <w:rFonts w:ascii="Calibri" w:hAnsi="Calibri" w:cs="Calibri"/>
@@ -7087,7 +7347,7 @@
               <wp:extent cx="97155" cy="184785"/>
               <wp:effectExtent l="8890" t="3175" r="8255" b="2540"/>
               <wp:wrapSquare wrapText="bothSides"/>
-              <wp:docPr id="1" name="Text Box 1"/>
+              <wp:docPr id="2" name="Text Box 1"/>
               <wp:cNvGraphicFramePr>
                 <a:graphicFrameLocks xmlns:a="http://schemas.openxmlformats.org/drawingml/2006/main"/>
               </wp:cNvGraphicFramePr>
@@ -7118,42 +7378,42 @@
                       <w:txbxContent>
                         <w:p>
                           <w:pPr>
-                            <w:pStyle w:val="Footer"/>
+                            <w:pStyle w:val="Fuzeile"/>
                             <w:rPr>
                               <w:rFonts w:ascii="Calibri" w:hAnsi="Calibri" w:cs="Calibri"/>
                             </w:rPr>
                           </w:pPr>
                           <w:r>
                             <w:rPr>
-                              <w:rStyle w:val="PageNumber"/>
+                              <w:rStyle w:val="Seitenzahl"/>
                               <w:rFonts w:ascii="Calibri" w:hAnsi="Calibri" w:cs="Calibri"/>
                             </w:rPr>
                             <w:fldChar w:fldCharType="begin"/>
                           </w:r>
                           <w:r>
                             <w:rPr>
-                              <w:rStyle w:val="PageNumber"/>
+                              <w:rStyle w:val="Seitenzahl"/>
                               <w:rFonts w:ascii="Calibri" w:hAnsi="Calibri" w:cs="Calibri"/>
                             </w:rPr>
                             <w:instrText xml:space="preserve"> PAGE </w:instrText>
                           </w:r>
                           <w:r>
                             <w:rPr>
-                              <w:rStyle w:val="PageNumber"/>
+                              <w:rStyle w:val="Seitenzahl"/>
                               <w:rFonts w:ascii="Calibri" w:hAnsi="Calibri" w:cs="Calibri"/>
                             </w:rPr>
                             <w:fldChar w:fldCharType="separate"/>
                           </w:r>
                           <w:r>
                             <w:rPr>
-                              <w:rStyle w:val="PageNumber"/>
+                              <w:rStyle w:val="Seitenzahl"/>
                               <w:rFonts w:ascii="Calibri" w:hAnsi="Calibri" w:cs="Calibri"/>
                             </w:rPr>
                             <w:t>8</w:t>
                           </w:r>
                           <w:r>
                             <w:rPr>
-                              <w:rStyle w:val="PageNumber"/>
+                              <w:rStyle w:val="Seitenzahl"/>
                               <w:rFonts w:ascii="Calibri" w:hAnsi="Calibri" w:cs="Calibri"/>
                             </w:rPr>
                             <w:fldChar w:fldCharType="end"/>
@@ -7184,48 +7444,48 @@
         </mc:Choice>
         <mc:Fallback>
           <w:pict>
-            <v:rect w14:anchorId="070B330F" id="Text Box 1" o:spid="_x0000_s1026" style="position:absolute;left:0;text-align:left;margin-left:516.7pt;margin-top:.05pt;width:7.65pt;height:14.55pt;z-index:251658240;visibility:visible;mso-wrap-style:square;mso-width-percent:0;mso-height-percent:0;mso-wrap-distance-left:0;mso-wrap-distance-top:0;mso-wrap-distance-right:0;mso-wrap-distance-bottom:0;mso-position-horizontal:absolute;mso-position-horizontal-relative:page;mso-position-vertical:absolute;mso-position-vertical-relative:text;mso-width-percent:0;mso-height-percent:0;mso-width-relative:page;mso-height-relative:page;v-text-anchor:top" o:gfxdata="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" stroked="f">
+            <v:rect w14:anchorId="070B330F" id="Text Box 1" o:spid="_x0000_s1026" style="position:absolute;left:0;text-align:left;margin-left:516.7pt;margin-top:.05pt;width:7.65pt;height:14.55pt;z-index:251658240;visibility:visible;mso-wrap-style:square;mso-width-percent:0;mso-height-percent:0;mso-wrap-distance-left:0;mso-wrap-distance-top:0;mso-wrap-distance-right:0;mso-wrap-distance-bottom:0;mso-position-horizontal:absolute;mso-position-horizontal-relative:page;mso-position-vertical:absolute;mso-position-vertical-relative:text;mso-width-percent:0;mso-height-percent:0;mso-width-relative:page;mso-height-relative:page;v-text-anchor:top" o:gfxdata="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" stroked="f">
               <v:fill opacity="0"/>
               <v:textbox inset="0,0,0,0">
                 <w:txbxContent>
                   <w:p>
                     <w:pPr>
-                      <w:pStyle w:val="Footer"/>
+                      <w:pStyle w:val="Fuzeile"/>
                       <w:rPr>
                         <w:rFonts w:ascii="Calibri" w:hAnsi="Calibri" w:cs="Calibri"/>
                       </w:rPr>
                     </w:pPr>
                     <w:r>
                       <w:rPr>
-                        <w:rStyle w:val="PageNumber"/>
+                        <w:rStyle w:val="Seitenzahl"/>
                         <w:rFonts w:ascii="Calibri" w:hAnsi="Calibri" w:cs="Calibri"/>
                       </w:rPr>
                       <w:fldChar w:fldCharType="begin"/>
                     </w:r>
                     <w:r>
                       <w:rPr>
-                        <w:rStyle w:val="PageNumber"/>
+                        <w:rStyle w:val="Seitenzahl"/>
                         <w:rFonts w:ascii="Calibri" w:hAnsi="Calibri" w:cs="Calibri"/>
                       </w:rPr>
                       <w:instrText xml:space="preserve"> PAGE </w:instrText>
                     </w:r>
                     <w:r>
                       <w:rPr>
-                        <w:rStyle w:val="PageNumber"/>
+                        <w:rStyle w:val="Seitenzahl"/>
                         <w:rFonts w:ascii="Calibri" w:hAnsi="Calibri" w:cs="Calibri"/>
                       </w:rPr>
                       <w:fldChar w:fldCharType="separate"/>
                     </w:r>
                     <w:r>
                       <w:rPr>
-                        <w:rStyle w:val="PageNumber"/>
+                        <w:rStyle w:val="Seitenzahl"/>
                         <w:rFonts w:ascii="Calibri" w:hAnsi="Calibri" w:cs="Calibri"/>
                       </w:rPr>
                       <w:t>8</w:t>
                     </w:r>
                     <w:r>
                       <w:rPr>
-                        <w:rStyle w:val="PageNumber"/>
+                        <w:rStyle w:val="Seitenzahl"/>
                         <w:rFonts w:ascii="Calibri" w:hAnsi="Calibri" w:cs="Calibri"/>
                       </w:rPr>
                       <w:fldChar w:fldCharType="end"/>
@@ -7254,7 +7514,7 @@
         <wp:inline distT="0" distB="0" distL="0" distR="0" wp14:anchorId="00BD0D9E" wp14:editId="6FC0275C">
           <wp:extent cx="914400" cy="352425"/>
           <wp:effectExtent l="0" t="0" r="0" b="0"/>
-          <wp:docPr id="4" name="Bild 10"/>
+          <wp:docPr id="3" name="Bild 10"/>
           <wp:cNvGraphicFramePr>
             <a:graphicFrameLocks xmlns:a="http://schemas.openxmlformats.org/drawingml/2006/main" noChangeAspect="1"/>
           </wp:cNvGraphicFramePr>
@@ -7330,6 +7590,7 @@
       <w:t xml:space="preserve"> </w:t>
     </w:r>
     <w:proofErr w:type="spellStart"/>
+    <w:proofErr w:type="gramStart"/>
     <w:r>
       <w:rPr>
         <w:rFonts w:ascii="Calibri" w:hAnsi="Calibri" w:cs="Calibri"/>
@@ -7359,6 +7620,7 @@
       </w:rPr>
       <w:t>|</w:t>
     </w:r>
+    <w:proofErr w:type="gramEnd"/>
     <w:r>
       <w:rPr>
         <w:rFonts w:ascii="Calibri" w:hAnsi="Calibri" w:cs="Calibri"/>
@@ -7470,7 +7732,7 @@
 </file>
 
 <file path=word/footnotes.xml><?xml version="1.0" encoding="utf-8"?>
-<w:footnotes xmlns:wpc="http://schemas.microsoft.com/office/word/2010/wordprocessingCanvas" xmlns:cx="http://schemas.microsoft.com/office/drawing/2014/chartex" xmlns:cx1="http://schemas.microsoft.com/office/drawing/2015/9/8/chartex" xmlns:cx2="http://schemas.microsoft.com/office/drawing/2015/10/21/chartex" xmlns:cx3="http://schemas.microsoft.com/office/drawing/2016/5/9/chartex" xmlns:cx4="http://schemas.microsoft.com/office/drawing/2016/5/10/chartex" xmlns:cx5="http://schemas.microsoft.com/office/drawing/2016/5/11/chartex" xmlns:cx6="http://schemas.microsoft.com/office/drawing/2016/5/12/chartex" xmlns:cx7="http://schemas.microsoft.com/office/drawing/2016/5/13/chartex" xmlns:cx8="http://schemas.microsoft.com/office/drawing/2016/5/14/chartex" xmlns:mc="http://schemas.openxmlformats.org/markup-compatibility/2006" xmlns:aink="http://schemas.microsoft.com/office/drawing/2016/ink" xmlns:am3d="http://schemas.microsoft.com/office/drawing/2017/model3d" xmlns:o="urn:schemas-microsoft-com:office:office" xmlns:r="http://schemas.openxmlformats.org/officeDocument/2006/relationships" xmlns:m="http://schemas.openxmlformats.org/officeDocument/2006/math" xmlns:v="urn:schemas-microsoft-com:vml" xmlns:wp14="http://schemas.microsoft.com/office/word/2010/wordprocessingDrawing" xmlns:wp="http://schemas.openxmlformats.org/drawingml/2006/wordprocessingDrawing" xmlns:w10="urn:schemas-microsoft-com:office:word" xmlns:w="http://schemas.openxmlformats.org/wordprocessingml/2006/main" xmlns:w14="http://schemas.microsoft.com/office/word/2010/wordml" xmlns:w15="http://schemas.microsoft.com/office/word/2012/wordml" xmlns:w16cex="http://schemas.microsoft.com/office/word/2018/wordml/cex" xmlns:w16cid="http://schemas.microsoft.com/office/word/2016/wordml/cid" xmlns:w16="http://schemas.microsoft.com/office/word/2018/wordml" xmlns:w16sdtdh="http://schemas.microsoft.com/office/word/2020/wordml/sdtdatahash" xmlns:w16se="http://schemas.microsoft.com/office/word/2015/wordml/symex" xmlns:wpg="http://schemas.microsoft.com/office/word/2010/wordprocessingGroup" xmlns:wpi="http://schemas.microsoft.com/office/word/2010/wordprocessingInk" xmlns:wne="http://schemas.microsoft.com/office/word/2006/wordml" xmlns:wps="http://schemas.microsoft.com/office/word/2010/wordprocessingShape" mc:Ignorable="w14 w15 w16se w16cid w16 w16cex w16sdtdh wp14">
+<w:footnotes xmlns:wpc="http://schemas.microsoft.com/office/word/2010/wordprocessingCanvas" xmlns:cx="http://schemas.microsoft.com/office/drawing/2014/chartex" xmlns:cx1="http://schemas.microsoft.com/office/drawing/2015/9/8/chartex" xmlns:cx2="http://schemas.microsoft.com/office/drawing/2015/10/21/chartex" xmlns:cx3="http://schemas.microsoft.com/office/drawing/2016/5/9/chartex" xmlns:cx4="http://schemas.microsoft.com/office/drawing/2016/5/10/chartex" xmlns:cx5="http://schemas.microsoft.com/office/drawing/2016/5/11/chartex" xmlns:cx6="http://schemas.microsoft.com/office/drawing/2016/5/12/chartex" xmlns:cx7="http://schemas.microsoft.com/office/drawing/2016/5/13/chartex" xmlns:cx8="http://schemas.microsoft.com/office/drawing/2016/5/14/chartex" xmlns:mc="http://schemas.openxmlformats.org/markup-compatibility/2006" xmlns:aink="http://schemas.microsoft.com/office/drawing/2016/ink" xmlns:am3d="http://schemas.microsoft.com/office/drawing/2017/model3d" xmlns:o="urn:schemas-microsoft-com:office:office" xmlns:r="http://schemas.openxmlformats.org/officeDocument/2006/relationships" xmlns:m="http://schemas.openxmlformats.org/officeDocument/2006/math" xmlns:v="urn:schemas-microsoft-com:vml" xmlns:wp14="http://schemas.microsoft.com/office/word/2010/wordprocessingDrawing" xmlns:wp="http://schemas.openxmlformats.org/drawingml/2006/wordprocessingDrawing" xmlns:w10="urn:schemas-microsoft-com:office:word" xmlns:w="http://schemas.openxmlformats.org/wordprocessingml/2006/main" xmlns:w14="http://schemas.microsoft.com/office/word/2010/wordml" xmlns:w15="http://schemas.microsoft.com/office/word/2012/wordml" xmlns:w16cex="http://schemas.microsoft.com/office/word/2018/wordml/cex" xmlns:w16cid="http://schemas.microsoft.com/office/word/2016/wordml/cid" xmlns:w16="http://schemas.microsoft.com/office/word/2018/wordml" xmlns:w16se="http://schemas.microsoft.com/office/word/2015/wordml/symex" xmlns:wpg="http://schemas.microsoft.com/office/word/2010/wordprocessingGroup" xmlns:wpi="http://schemas.microsoft.com/office/word/2010/wordprocessingInk" xmlns:wne="http://schemas.microsoft.com/office/word/2006/wordml" xmlns:wps="http://schemas.microsoft.com/office/word/2010/wordprocessingShape" mc:Ignorable="w14 w15 w16se w16cid w16 w16cex wp14">
   <w:footnote w:type="separator" w:id="-1">
     <w:p>
       <w:r>
@@ -7492,10 +7754,10 @@
 </file>
 
 <file path=word/header1.xml><?xml version="1.0" encoding="utf-8"?>
-<w:hdr xmlns:wpc="http://schemas.microsoft.com/office/word/2010/wordprocessingCanvas" xmlns:cx="http://schemas.microsoft.com/office/drawing/2014/chartex" xmlns:cx1="http://schemas.microsoft.com/office/drawing/2015/9/8/chartex" xmlns:cx2="http://schemas.microsoft.com/office/drawing/2015/10/21/chartex" xmlns:cx3="http://schemas.microsoft.com/office/drawing/2016/5/9/chartex" xmlns:cx4="http://schemas.microsoft.com/office/drawing/2016/5/10/chartex" xmlns:cx5="http://schemas.microsoft.com/office/drawing/2016/5/11/chartex" xmlns:cx6="http://schemas.microsoft.com/office/drawing/2016/5/12/chartex" xmlns:cx7="http://schemas.microsoft.com/office/drawing/2016/5/13/chartex" xmlns:cx8="http://schemas.microsoft.com/office/drawing/2016/5/14/chartex" xmlns:mc="http://schemas.openxmlformats.org/markup-compatibility/2006" xmlns:aink="http://schemas.microsoft.com/office/drawing/2016/ink" xmlns:am3d="http://schemas.microsoft.com/office/drawing/2017/model3d" xmlns:o="urn:schemas-microsoft-com:office:office" xmlns:r="http://schemas.openxmlformats.org/officeDocument/2006/relationships" xmlns:m="http://schemas.openxmlformats.org/officeDocument/2006/math" xmlns:v="urn:schemas-microsoft-com:vml" xmlns:wp14="http://schemas.microsoft.com/office/word/2010/wordprocessingDrawing" xmlns:wp="http://schemas.openxmlformats.org/drawingml/2006/wordprocessingDrawing" xmlns:w10="urn:schemas-microsoft-com:office:word" xmlns:w="http://schemas.openxmlformats.org/wordprocessingml/2006/main" xmlns:w14="http://schemas.microsoft.com/office/word/2010/wordml" xmlns:w15="http://schemas.microsoft.com/office/word/2012/wordml" xmlns:w16cex="http://schemas.microsoft.com/office/word/2018/wordml/cex" xmlns:w16cid="http://schemas.microsoft.com/office/word/2016/wordml/cid" xmlns:w16="http://schemas.microsoft.com/office/word/2018/wordml" xmlns:w16sdtdh="http://schemas.microsoft.com/office/word/2020/wordml/sdtdatahash" xmlns:w16se="http://schemas.microsoft.com/office/word/2015/wordml/symex" xmlns:wpg="http://schemas.microsoft.com/office/word/2010/wordprocessingGroup" xmlns:wpi="http://schemas.microsoft.com/office/word/2010/wordprocessingInk" xmlns:wne="http://schemas.microsoft.com/office/word/2006/wordml" xmlns:wps="http://schemas.microsoft.com/office/word/2010/wordprocessingShape" mc:Ignorable="w14 w15 w16se w16cid w16 w16cex w16sdtdh wp14">
+<w:hdr xmlns:wpc="http://schemas.microsoft.com/office/word/2010/wordprocessingCanvas" xmlns:cx="http://schemas.microsoft.com/office/drawing/2014/chartex" xmlns:cx1="http://schemas.microsoft.com/office/drawing/2015/9/8/chartex" xmlns:cx2="http://schemas.microsoft.com/office/drawing/2015/10/21/chartex" xmlns:cx3="http://schemas.microsoft.com/office/drawing/2016/5/9/chartex" xmlns:cx4="http://schemas.microsoft.com/office/drawing/2016/5/10/chartex" xmlns:cx5="http://schemas.microsoft.com/office/drawing/2016/5/11/chartex" xmlns:cx6="http://schemas.microsoft.com/office/drawing/2016/5/12/chartex" xmlns:cx7="http://schemas.microsoft.com/office/drawing/2016/5/13/chartex" xmlns:cx8="http://schemas.microsoft.com/office/drawing/2016/5/14/chartex" xmlns:mc="http://schemas.openxmlformats.org/markup-compatibility/2006" xmlns:aink="http://schemas.microsoft.com/office/drawing/2016/ink" xmlns:am3d="http://schemas.microsoft.com/office/drawing/2017/model3d" xmlns:o="urn:schemas-microsoft-com:office:office" xmlns:r="http://schemas.openxmlformats.org/officeDocument/2006/relationships" xmlns:m="http://schemas.openxmlformats.org/officeDocument/2006/math" xmlns:v="urn:schemas-microsoft-com:vml" xmlns:wp14="http://schemas.microsoft.com/office/word/2010/wordprocessingDrawing" xmlns:wp="http://schemas.openxmlformats.org/drawingml/2006/wordprocessingDrawing" xmlns:w10="urn:schemas-microsoft-com:office:word" xmlns:w="http://schemas.openxmlformats.org/wordprocessingml/2006/main" xmlns:w14="http://schemas.microsoft.com/office/word/2010/wordml" xmlns:w15="http://schemas.microsoft.com/office/word/2012/wordml" xmlns:w16cex="http://schemas.microsoft.com/office/word/2018/wordml/cex" xmlns:w16cid="http://schemas.microsoft.com/office/word/2016/wordml/cid" xmlns:w16="http://schemas.microsoft.com/office/word/2018/wordml" xmlns:w16se="http://schemas.microsoft.com/office/word/2015/wordml/symex" xmlns:wpg="http://schemas.microsoft.com/office/word/2010/wordprocessingGroup" xmlns:wpi="http://schemas.microsoft.com/office/word/2010/wordprocessingInk" xmlns:wne="http://schemas.microsoft.com/office/word/2006/wordml" xmlns:wps="http://schemas.microsoft.com/office/word/2010/wordprocessingShape" mc:Ignorable="w14 w15 w16se w16cid w16 w16cex wp14">
   <w:p>
     <w:pPr>
-      <w:pStyle w:val="Header"/>
+      <w:pStyle w:val="Kopfzeile"/>
     </w:pPr>
     <w:r>
       <w:tab/>
@@ -7508,7 +7770,7 @@
 </file>
 
 <file path=word/numbering.xml><?xml version="1.0" encoding="utf-8"?>
-<w:numbering xmlns:wpc="http://schemas.microsoft.com/office/word/2010/wordprocessingCanvas" xmlns:cx="http://schemas.microsoft.com/office/drawing/2014/chartex" xmlns:cx1="http://schemas.microsoft.com/office/drawing/2015/9/8/chartex" xmlns:cx2="http://schemas.microsoft.com/office/drawing/2015/10/21/chartex" xmlns:cx3="http://schemas.microsoft.com/office/drawing/2016/5/9/chartex" xmlns:cx4="http://schemas.microsoft.com/office/drawing/2016/5/10/chartex" xmlns:cx5="http://schemas.microsoft.com/office/drawing/2016/5/11/chartex" xmlns:cx6="http://schemas.microsoft.com/office/drawing/2016/5/12/chartex" xmlns:cx7="http://schemas.microsoft.com/office/drawing/2016/5/13/chartex" xmlns:cx8="http://schemas.microsoft.com/office/drawing/2016/5/14/chartex" xmlns:mc="http://schemas.openxmlformats.org/markup-compatibility/2006" xmlns:aink="http://schemas.microsoft.com/office/drawing/2016/ink" xmlns:am3d="http://schemas.microsoft.com/office/drawing/2017/model3d" xmlns:o="urn:schemas-microsoft-com:office:office" xmlns:r="http://schemas.openxmlformats.org/officeDocument/2006/relationships" xmlns:m="http://schemas.openxmlformats.org/officeDocument/2006/math" xmlns:v="urn:schemas-microsoft-com:vml" xmlns:wp14="http://schemas.microsoft.com/office/word/2010/wordprocessingDrawing" xmlns:wp="http://schemas.openxmlformats.org/drawingml/2006/wordprocessingDrawing" xmlns:w10="urn:schemas-microsoft-com:office:word" xmlns:w="http://schemas.openxmlformats.org/wordprocessingml/2006/main" xmlns:w14="http://schemas.microsoft.com/office/word/2010/wordml" xmlns:w15="http://schemas.microsoft.com/office/word/2012/wordml" xmlns:w16cex="http://schemas.microsoft.com/office/word/2018/wordml/cex" xmlns:w16cid="http://schemas.microsoft.com/office/word/2016/wordml/cid" xmlns:w16="http://schemas.microsoft.com/office/word/2018/wordml" xmlns:w16sdtdh="http://schemas.microsoft.com/office/word/2020/wordml/sdtdatahash" xmlns:w16se="http://schemas.microsoft.com/office/word/2015/wordml/symex" xmlns:wpg="http://schemas.microsoft.com/office/word/2010/wordprocessingGroup" xmlns:wpi="http://schemas.microsoft.com/office/word/2010/wordprocessingInk" xmlns:wne="http://schemas.microsoft.com/office/word/2006/wordml" xmlns:wps="http://schemas.microsoft.com/office/word/2010/wordprocessingShape" mc:Ignorable="w14 w15 w16se w16cid w16 w16cex w16sdtdh wp14">
+<w:numbering xmlns:wpc="http://schemas.microsoft.com/office/word/2010/wordprocessingCanvas" xmlns:cx="http://schemas.microsoft.com/office/drawing/2014/chartex" xmlns:cx1="http://schemas.microsoft.com/office/drawing/2015/9/8/chartex" xmlns:cx2="http://schemas.microsoft.com/office/drawing/2015/10/21/chartex" xmlns:cx3="http://schemas.microsoft.com/office/drawing/2016/5/9/chartex" xmlns:cx4="http://schemas.microsoft.com/office/drawing/2016/5/10/chartex" xmlns:cx5="http://schemas.microsoft.com/office/drawing/2016/5/11/chartex" xmlns:cx6="http://schemas.microsoft.com/office/drawing/2016/5/12/chartex" xmlns:cx7="http://schemas.microsoft.com/office/drawing/2016/5/13/chartex" xmlns:cx8="http://schemas.microsoft.com/office/drawing/2016/5/14/chartex" xmlns:mc="http://schemas.openxmlformats.org/markup-compatibility/2006" xmlns:aink="http://schemas.microsoft.com/office/drawing/2016/ink" xmlns:am3d="http://schemas.microsoft.com/office/drawing/2017/model3d" xmlns:o="urn:schemas-microsoft-com:office:office" xmlns:r="http://schemas.openxmlformats.org/officeDocument/2006/relationships" xmlns:m="http://schemas.openxmlformats.org/officeDocument/2006/math" xmlns:v="urn:schemas-microsoft-com:vml" xmlns:wp14="http://schemas.microsoft.com/office/word/2010/wordprocessingDrawing" xmlns:wp="http://schemas.openxmlformats.org/drawingml/2006/wordprocessingDrawing" xmlns:w10="urn:schemas-microsoft-com:office:word" xmlns:w="http://schemas.openxmlformats.org/wordprocessingml/2006/main" xmlns:w14="http://schemas.microsoft.com/office/word/2010/wordml" xmlns:w15="http://schemas.microsoft.com/office/word/2012/wordml" xmlns:w16cex="http://schemas.microsoft.com/office/word/2018/wordml/cex" xmlns:w16cid="http://schemas.microsoft.com/office/word/2016/wordml/cid" xmlns:w16="http://schemas.microsoft.com/office/word/2018/wordml" xmlns:w16se="http://schemas.microsoft.com/office/word/2015/wordml/symex" xmlns:wpg="http://schemas.microsoft.com/office/word/2010/wordprocessingGroup" xmlns:wpi="http://schemas.microsoft.com/office/word/2010/wordprocessingInk" xmlns:wne="http://schemas.microsoft.com/office/word/2006/wordml" xmlns:wps="http://schemas.microsoft.com/office/word/2010/wordprocessingShape" mc:Ignorable="w14 w15 w16se w16cid w16 w16cex wp14">
   <w:abstractNum w:abstractNumId="0" w15:restartNumberingAfterBreak="0">
     <w:nsid w:val="08502692"/>
     <w:multiLevelType w:val="hybridMultilevel"/>
@@ -7965,7 +8227,7 @@
     <w:lvl w:ilvl="0" w:tplc="B8FE681C">
       <w:start w:val="1"/>
       <w:numFmt w:val="decimal"/>
-      <w:pStyle w:val="Heading1"/>
+      <w:pStyle w:val="berschrift1"/>
       <w:lvlText w:val="%1."/>
       <w:lvlJc w:val="left"/>
       <w:pPr>
@@ -7978,7 +8240,7 @@
     <w:lvl w:ilvl="1" w:tplc="82A0D8CE">
       <w:start w:val="1"/>
       <w:numFmt w:val="decimal"/>
-      <w:pStyle w:val="Heading2"/>
+      <w:pStyle w:val="berschrift2"/>
       <w:lvlText w:val="%1.%2."/>
       <w:lvlJc w:val="left"/>
       <w:pPr>
@@ -7999,7 +8261,7 @@
     <w:lvl w:ilvl="2" w:tplc="E5D23F56">
       <w:start w:val="1"/>
       <w:numFmt w:val="decimal"/>
-      <w:pStyle w:val="Heading3"/>
+      <w:pStyle w:val="berschrift3"/>
       <w:lvlText w:val="%1.%2.%3."/>
       <w:lvlJc w:val="left"/>
       <w:pPr>
@@ -8673,7 +8935,7 @@
 </file>
 
 <file path=word/styles.xml><?xml version="1.0" encoding="utf-8"?>
-<w:styles xmlns:mc="http://schemas.openxmlformats.org/markup-compatibility/2006" xmlns:r="http://schemas.openxmlformats.org/officeDocument/2006/relationships" xmlns:w="http://schemas.openxmlformats.org/wordprocessingml/2006/main" xmlns:w14="http://schemas.microsoft.com/office/word/2010/wordml" xmlns:w15="http://schemas.microsoft.com/office/word/2012/wordml" xmlns:w16cex="http://schemas.microsoft.com/office/word/2018/wordml/cex" xmlns:w16cid="http://schemas.microsoft.com/office/word/2016/wordml/cid" xmlns:w16="http://schemas.microsoft.com/office/word/2018/wordml" xmlns:w16sdtdh="http://schemas.microsoft.com/office/word/2020/wordml/sdtdatahash" xmlns:w16se="http://schemas.microsoft.com/office/word/2015/wordml/symex" mc:Ignorable="w14 w15 w16se w16cid w16 w16cex w16sdtdh">
+<w:styles xmlns:mc="http://schemas.openxmlformats.org/markup-compatibility/2006" xmlns:r="http://schemas.openxmlformats.org/officeDocument/2006/relationships" xmlns:w="http://schemas.openxmlformats.org/wordprocessingml/2006/main" xmlns:w14="http://schemas.microsoft.com/office/word/2010/wordml" xmlns:w15="http://schemas.microsoft.com/office/word/2012/wordml" xmlns:w16cex="http://schemas.microsoft.com/office/word/2018/wordml/cex" xmlns:w16cid="http://schemas.microsoft.com/office/word/2016/wordml/cid" xmlns:w16="http://schemas.microsoft.com/office/word/2018/wordml" xmlns:w16se="http://schemas.microsoft.com/office/word/2015/wordml/symex" mc:Ignorable="w14 w15 w16se w16cid w16 w16cex">
   <w:docDefaults>
     <w:rPrDefault>
       <w:rPr>
@@ -9063,7 +9325,7 @@
     <w:lsdException w:name="Unresolved Mention" w:semiHidden="1" w:unhideWhenUsed="1"/>
     <w:lsdException w:name="Smart Link" w:semiHidden="1" w:unhideWhenUsed="1"/>
   </w:latentStyles>
-  <w:style w:type="paragraph" w:default="1" w:styleId="Normal">
+  <w:style w:type="paragraph" w:default="1" w:styleId="Standard">
     <w:name w:val="Normal"/>
     <w:qFormat/>
     <w:rsid w:val="00580CA6"/>
@@ -9074,11 +9336,11 @@
       <w:rFonts w:ascii="Verdana" w:hAnsi="Verdana"/>
     </w:rPr>
   </w:style>
-  <w:style w:type="paragraph" w:styleId="Heading1">
+  <w:style w:type="paragraph" w:styleId="berschrift1">
     <w:name w:val="heading 1"/>
-    <w:basedOn w:val="Normal"/>
-    <w:next w:val="Normal"/>
-    <w:link w:val="Heading1Char"/>
+    <w:basedOn w:val="Standard"/>
+    <w:next w:val="Standard"/>
+    <w:link w:val="berschrift1Zchn"/>
     <w:qFormat/>
     <w:rsid w:val="00321142"/>
     <w:pPr>
@@ -9099,11 +9361,11 @@
       <w:szCs w:val="32"/>
     </w:rPr>
   </w:style>
-  <w:style w:type="paragraph" w:styleId="Heading2">
+  <w:style w:type="paragraph" w:styleId="berschrift2">
     <w:name w:val="heading 2"/>
-    <w:basedOn w:val="Normal"/>
-    <w:next w:val="Normal"/>
-    <w:link w:val="Heading2Char"/>
+    <w:basedOn w:val="Standard"/>
+    <w:next w:val="Standard"/>
+    <w:link w:val="berschrift2Zchn"/>
     <w:qFormat/>
     <w:pPr>
       <w:keepNext/>
@@ -9128,11 +9390,11 @@
       <w:szCs w:val="28"/>
     </w:rPr>
   </w:style>
-  <w:style w:type="paragraph" w:styleId="Heading3">
+  <w:style w:type="paragraph" w:styleId="berschrift3">
     <w:name w:val="heading 3"/>
-    <w:basedOn w:val="Heading2"/>
-    <w:next w:val="Normal"/>
-    <w:link w:val="Heading3Char"/>
+    <w:basedOn w:val="berschrift2"/>
+    <w:next w:val="Standard"/>
+    <w:link w:val="berschrift3Zchn"/>
     <w:qFormat/>
     <w:pPr>
       <w:numPr>
@@ -9150,11 +9412,11 @@
       <w:szCs w:val="26"/>
     </w:rPr>
   </w:style>
-  <w:style w:type="paragraph" w:styleId="Heading4">
+  <w:style w:type="paragraph" w:styleId="berschrift4">
     <w:name w:val="heading 4"/>
-    <w:basedOn w:val="Heading3"/>
-    <w:next w:val="Normal"/>
-    <w:link w:val="Heading4Char"/>
+    <w:basedOn w:val="berschrift3"/>
+    <w:next w:val="Standard"/>
+    <w:link w:val="berschrift4Zchn"/>
     <w:qFormat/>
     <w:pPr>
       <w:numPr>
@@ -9170,11 +9432,11 @@
       <w:szCs w:val="28"/>
     </w:rPr>
   </w:style>
-  <w:style w:type="paragraph" w:styleId="Heading5">
+  <w:style w:type="paragraph" w:styleId="berschrift5">
     <w:name w:val="heading 5"/>
-    <w:basedOn w:val="Normal"/>
-    <w:next w:val="Normal"/>
-    <w:link w:val="Heading5Char"/>
+    <w:basedOn w:val="Standard"/>
+    <w:next w:val="Standard"/>
+    <w:link w:val="berschrift5Zchn"/>
     <w:uiPriority w:val="9"/>
     <w:unhideWhenUsed/>
     <w:qFormat/>
@@ -9192,11 +9454,11 @@
       <w:szCs w:val="24"/>
     </w:rPr>
   </w:style>
-  <w:style w:type="paragraph" w:styleId="Heading6">
+  <w:style w:type="paragraph" w:styleId="berschrift6">
     <w:name w:val="heading 6"/>
-    <w:basedOn w:val="Normal"/>
-    <w:next w:val="Normal"/>
-    <w:link w:val="Heading6Char"/>
+    <w:basedOn w:val="Standard"/>
+    <w:next w:val="Standard"/>
+    <w:link w:val="berschrift6Zchn"/>
     <w:uiPriority w:val="9"/>
     <w:unhideWhenUsed/>
     <w:qFormat/>
@@ -9212,11 +9474,11 @@
       <w:bCs/>
     </w:rPr>
   </w:style>
-  <w:style w:type="paragraph" w:styleId="Heading7">
+  <w:style w:type="paragraph" w:styleId="berschrift7">
     <w:name w:val="heading 7"/>
-    <w:basedOn w:val="Normal"/>
-    <w:next w:val="Normal"/>
-    <w:link w:val="Heading7Char"/>
+    <w:basedOn w:val="Standard"/>
+    <w:next w:val="Standard"/>
+    <w:link w:val="berschrift7Zchn"/>
     <w:uiPriority w:val="9"/>
     <w:unhideWhenUsed/>
     <w:qFormat/>
@@ -9234,11 +9496,11 @@
       <w:iCs/>
     </w:rPr>
   </w:style>
-  <w:style w:type="paragraph" w:styleId="Heading8">
+  <w:style w:type="paragraph" w:styleId="berschrift8">
     <w:name w:val="heading 8"/>
-    <w:basedOn w:val="Normal"/>
-    <w:next w:val="Normal"/>
-    <w:link w:val="Heading8Char"/>
+    <w:basedOn w:val="Standard"/>
+    <w:next w:val="Standard"/>
+    <w:link w:val="berschrift8Zchn"/>
     <w:uiPriority w:val="9"/>
     <w:unhideWhenUsed/>
     <w:qFormat/>
@@ -9254,11 +9516,11 @@
       <w:iCs/>
     </w:rPr>
   </w:style>
-  <w:style w:type="paragraph" w:styleId="Heading9">
+  <w:style w:type="paragraph" w:styleId="berschrift9">
     <w:name w:val="heading 9"/>
-    <w:basedOn w:val="Normal"/>
-    <w:next w:val="Normal"/>
-    <w:link w:val="Heading9Char"/>
+    <w:basedOn w:val="Standard"/>
+    <w:next w:val="Standard"/>
+    <w:link w:val="berschrift9Zchn"/>
     <w:uiPriority w:val="9"/>
     <w:unhideWhenUsed/>
     <w:qFormat/>
@@ -9276,13 +9538,13 @@
       <w:szCs w:val="21"/>
     </w:rPr>
   </w:style>
-  <w:style w:type="character" w:default="1" w:styleId="DefaultParagraphFont">
+  <w:style w:type="character" w:default="1" w:styleId="Absatz-Standardschriftart">
     <w:name w:val="Default Paragraph Font"/>
     <w:uiPriority w:val="1"/>
     <w:semiHidden/>
     <w:unhideWhenUsed/>
   </w:style>
-  <w:style w:type="table" w:default="1" w:styleId="TableNormal">
+  <w:style w:type="table" w:default="1" w:styleId="NormaleTabelle">
     <w:name w:val="Normal Table"/>
     <w:uiPriority w:val="99"/>
     <w:semiHidden/>
@@ -9297,17 +9559,16 @@
       </w:tblCellMar>
     </w:tblPr>
   </w:style>
-  <w:style w:type="numbering" w:default="1" w:styleId="NoList">
+  <w:style w:type="numbering" w:default="1" w:styleId="KeineListe">
     <w:name w:val="No List"/>
     <w:uiPriority w:val="99"/>
     <w:semiHidden/>
     <w:unhideWhenUsed/>
   </w:style>
-  <w:style w:type="character" w:customStyle="1" w:styleId="Heading1Char">
-    <w:name w:val="Heading 1 Char"/>
-    <w:basedOn w:val="DefaultParagraphFont"/>
-    <w:link w:val="Heading1"/>
-    <w:rsid w:val="00321142"/>
+  <w:style w:type="character" w:customStyle="1" w:styleId="berschrift1Zchn">
+    <w:name w:val="Überschrift 1 Zchn"/>
+    <w:basedOn w:val="Absatz-Standardschriftart"/>
+    <w:link w:val="berschrift1"/>
     <w:rPr>
       <w:rFonts w:ascii="Verdana" w:hAnsi="Verdana" w:cs="Arial"/>
       <w:b/>
@@ -9318,10 +9579,10 @@
       <w:shd w:val="clear" w:color="auto" w:fill="E0E0E0"/>
     </w:rPr>
   </w:style>
-  <w:style w:type="character" w:customStyle="1" w:styleId="Heading2Char">
-    <w:name w:val="Heading 2 Char"/>
-    <w:basedOn w:val="DefaultParagraphFont"/>
-    <w:link w:val="Heading2"/>
+  <w:style w:type="character" w:customStyle="1" w:styleId="berschrift2Zchn">
+    <w:name w:val="Überschrift 2 Zchn"/>
+    <w:basedOn w:val="Absatz-Standardschriftart"/>
+    <w:link w:val="berschrift2"/>
     <w:rPr>
       <w:rFonts w:ascii="Verdana" w:hAnsi="Verdana" w:cs="Arial"/>
       <w:b/>
@@ -9331,10 +9592,10 @@
       <w:szCs w:val="28"/>
     </w:rPr>
   </w:style>
-  <w:style w:type="character" w:customStyle="1" w:styleId="Heading3Char">
-    <w:name w:val="Heading 3 Char"/>
-    <w:basedOn w:val="DefaultParagraphFont"/>
-    <w:link w:val="Heading3"/>
+  <w:style w:type="character" w:customStyle="1" w:styleId="berschrift3Zchn">
+    <w:name w:val="Überschrift 3 Zchn"/>
+    <w:basedOn w:val="Absatz-Standardschriftart"/>
+    <w:link w:val="berschrift3"/>
     <w:uiPriority w:val="9"/>
     <w:rPr>
       <w:rFonts w:ascii="Arial" w:eastAsia="Arial" w:hAnsi="Arial" w:cs="Arial"/>
@@ -9342,10 +9603,10 @@
       <w:szCs w:val="30"/>
     </w:rPr>
   </w:style>
-  <w:style w:type="character" w:customStyle="1" w:styleId="Heading4Char">
-    <w:name w:val="Heading 4 Char"/>
-    <w:basedOn w:val="DefaultParagraphFont"/>
-    <w:link w:val="Heading4"/>
+  <w:style w:type="character" w:customStyle="1" w:styleId="berschrift4Zchn">
+    <w:name w:val="Überschrift 4 Zchn"/>
+    <w:basedOn w:val="Absatz-Standardschriftart"/>
+    <w:link w:val="berschrift4"/>
     <w:uiPriority w:val="9"/>
     <w:rPr>
       <w:rFonts w:ascii="Arial" w:eastAsia="Arial" w:hAnsi="Arial" w:cs="Arial"/>
@@ -9355,10 +9616,10 @@
       <w:szCs w:val="26"/>
     </w:rPr>
   </w:style>
-  <w:style w:type="character" w:customStyle="1" w:styleId="Heading5Char">
-    <w:name w:val="Heading 5 Char"/>
-    <w:basedOn w:val="DefaultParagraphFont"/>
-    <w:link w:val="Heading5"/>
+  <w:style w:type="character" w:customStyle="1" w:styleId="berschrift5Zchn">
+    <w:name w:val="Überschrift 5 Zchn"/>
+    <w:basedOn w:val="Absatz-Standardschriftart"/>
+    <w:link w:val="berschrift5"/>
     <w:uiPriority w:val="9"/>
     <w:rPr>
       <w:rFonts w:ascii="Arial" w:eastAsia="Arial" w:hAnsi="Arial" w:cs="Arial"/>
@@ -9368,10 +9629,10 @@
       <w:szCs w:val="24"/>
     </w:rPr>
   </w:style>
-  <w:style w:type="character" w:customStyle="1" w:styleId="Heading6Char">
-    <w:name w:val="Heading 6 Char"/>
-    <w:basedOn w:val="DefaultParagraphFont"/>
-    <w:link w:val="Heading6"/>
+  <w:style w:type="character" w:customStyle="1" w:styleId="berschrift6Zchn">
+    <w:name w:val="Überschrift 6 Zchn"/>
+    <w:basedOn w:val="Absatz-Standardschriftart"/>
+    <w:link w:val="berschrift6"/>
     <w:uiPriority w:val="9"/>
     <w:rPr>
       <w:rFonts w:ascii="Arial" w:eastAsia="Arial" w:hAnsi="Arial" w:cs="Arial"/>
@@ -9381,10 +9642,10 @@
       <w:szCs w:val="22"/>
     </w:rPr>
   </w:style>
-  <w:style w:type="character" w:customStyle="1" w:styleId="Heading7Char">
-    <w:name w:val="Heading 7 Char"/>
-    <w:basedOn w:val="DefaultParagraphFont"/>
-    <w:link w:val="Heading7"/>
+  <w:style w:type="character" w:customStyle="1" w:styleId="berschrift7Zchn">
+    <w:name w:val="Überschrift 7 Zchn"/>
+    <w:basedOn w:val="Absatz-Standardschriftart"/>
+    <w:link w:val="berschrift7"/>
     <w:uiPriority w:val="9"/>
     <w:rPr>
       <w:rFonts w:ascii="Arial" w:eastAsia="Arial" w:hAnsi="Arial" w:cs="Arial"/>
@@ -9396,10 +9657,10 @@
       <w:szCs w:val="22"/>
     </w:rPr>
   </w:style>
-  <w:style w:type="character" w:customStyle="1" w:styleId="Heading8Char">
-    <w:name w:val="Heading 8 Char"/>
-    <w:basedOn w:val="DefaultParagraphFont"/>
-    <w:link w:val="Heading8"/>
+  <w:style w:type="character" w:customStyle="1" w:styleId="berschrift8Zchn">
+    <w:name w:val="Überschrift 8 Zchn"/>
+    <w:basedOn w:val="Absatz-Standardschriftart"/>
+    <w:link w:val="berschrift8"/>
     <w:uiPriority w:val="9"/>
     <w:rPr>
       <w:rFonts w:ascii="Arial" w:eastAsia="Arial" w:hAnsi="Arial" w:cs="Arial"/>
@@ -9409,10 +9670,10 @@
       <w:szCs w:val="22"/>
     </w:rPr>
   </w:style>
-  <w:style w:type="character" w:customStyle="1" w:styleId="Heading9Char">
-    <w:name w:val="Heading 9 Char"/>
-    <w:basedOn w:val="DefaultParagraphFont"/>
-    <w:link w:val="Heading9"/>
+  <w:style w:type="character" w:customStyle="1" w:styleId="berschrift9Zchn">
+    <w:name w:val="Überschrift 9 Zchn"/>
+    <w:basedOn w:val="Absatz-Standardschriftart"/>
+    <w:link w:val="berschrift9"/>
     <w:uiPriority w:val="9"/>
     <w:rPr>
       <w:rFonts w:ascii="Arial" w:eastAsia="Arial" w:hAnsi="Arial" w:cs="Arial"/>
@@ -9422,10 +9683,10 @@
       <w:szCs w:val="21"/>
     </w:rPr>
   </w:style>
-  <w:style w:type="paragraph" w:styleId="EndnoteText">
+  <w:style w:type="paragraph" w:styleId="Endnotentext">
     <w:name w:val="endnote text"/>
-    <w:basedOn w:val="Normal"/>
-    <w:link w:val="EndnoteTextChar"/>
+    <w:basedOn w:val="Standard"/>
+    <w:link w:val="EndnotentextZchn"/>
     <w:uiPriority w:val="99"/>
     <w:semiHidden/>
     <w:unhideWhenUsed/>
@@ -9433,17 +9694,17 @@
       <w:sz w:val="20"/>
     </w:rPr>
   </w:style>
-  <w:style w:type="character" w:customStyle="1" w:styleId="EndnoteTextChar">
-    <w:name w:val="Endnote Text Char"/>
-    <w:link w:val="EndnoteText"/>
+  <w:style w:type="character" w:customStyle="1" w:styleId="EndnotentextZchn">
+    <w:name w:val="Endnotentext Zchn"/>
+    <w:link w:val="Endnotentext"/>
     <w:uiPriority w:val="99"/>
     <w:rPr>
       <w:sz w:val="20"/>
     </w:rPr>
   </w:style>
-  <w:style w:type="character" w:styleId="EndnoteReference">
+  <w:style w:type="character" w:styleId="Endnotenzeichen">
     <w:name w:val="endnote reference"/>
-    <w:basedOn w:val="DefaultParagraphFont"/>
+    <w:basedOn w:val="Absatz-Standardschriftart"/>
     <w:uiPriority w:val="99"/>
     <w:semiHidden/>
     <w:unhideWhenUsed/>
@@ -9451,16 +9712,16 @@
       <w:vertAlign w:val="superscript"/>
     </w:rPr>
   </w:style>
-  <w:style w:type="paragraph" w:styleId="TableofFigures">
+  <w:style w:type="paragraph" w:styleId="Abbildungsverzeichnis">
     <w:name w:val="table of figures"/>
-    <w:basedOn w:val="Normal"/>
-    <w:next w:val="Normal"/>
+    <w:basedOn w:val="Standard"/>
+    <w:next w:val="Standard"/>
     <w:uiPriority w:val="99"/>
     <w:unhideWhenUsed/>
   </w:style>
-  <w:style w:type="paragraph" w:styleId="ListParagraph">
+  <w:style w:type="paragraph" w:styleId="Listenabsatz">
     <w:name w:val="List Paragraph"/>
-    <w:basedOn w:val="Normal"/>
+    <w:basedOn w:val="Standard"/>
     <w:uiPriority w:val="34"/>
     <w:qFormat/>
     <w:pPr>
@@ -9468,25 +9729,25 @@
       <w:contextualSpacing/>
     </w:pPr>
   </w:style>
-  <w:style w:type="paragraph" w:styleId="NoSpacing">
+  <w:style w:type="paragraph" w:styleId="KeinLeerraum">
     <w:name w:val="No Spacing"/>
     <w:uiPriority w:val="1"/>
     <w:qFormat/>
   </w:style>
   <w:style w:type="character" w:customStyle="1" w:styleId="TitleChar">
     <w:name w:val="Title Char"/>
-    <w:basedOn w:val="DefaultParagraphFont"/>
+    <w:basedOn w:val="Absatz-Standardschriftart"/>
     <w:uiPriority w:val="10"/>
     <w:rPr>
       <w:sz w:val="48"/>
       <w:szCs w:val="48"/>
     </w:rPr>
   </w:style>
-  <w:style w:type="paragraph" w:styleId="Subtitle">
+  <w:style w:type="paragraph" w:styleId="Untertitel">
     <w:name w:val="Subtitle"/>
-    <w:basedOn w:val="Normal"/>
-    <w:next w:val="Normal"/>
-    <w:link w:val="SubtitleChar"/>
+    <w:basedOn w:val="Standard"/>
+    <w:next w:val="Standard"/>
+    <w:link w:val="UntertitelZchn"/>
     <w:uiPriority w:val="11"/>
     <w:qFormat/>
     <w:pPr>
@@ -9497,21 +9758,21 @@
       <w:szCs w:val="24"/>
     </w:rPr>
   </w:style>
-  <w:style w:type="character" w:customStyle="1" w:styleId="SubtitleChar">
-    <w:name w:val="Subtitle Char"/>
-    <w:basedOn w:val="DefaultParagraphFont"/>
-    <w:link w:val="Subtitle"/>
+  <w:style w:type="character" w:customStyle="1" w:styleId="UntertitelZchn">
+    <w:name w:val="Untertitel Zchn"/>
+    <w:basedOn w:val="Absatz-Standardschriftart"/>
+    <w:link w:val="Untertitel"/>
     <w:uiPriority w:val="11"/>
     <w:rPr>
       <w:sz w:val="24"/>
       <w:szCs w:val="24"/>
     </w:rPr>
   </w:style>
-  <w:style w:type="paragraph" w:styleId="Quote">
+  <w:style w:type="paragraph" w:styleId="Zitat">
     <w:name w:val="Quote"/>
-    <w:basedOn w:val="Normal"/>
-    <w:next w:val="Normal"/>
-    <w:link w:val="QuoteChar"/>
+    <w:basedOn w:val="Standard"/>
+    <w:next w:val="Standard"/>
+    <w:link w:val="ZitatZchn"/>
     <w:uiPriority w:val="29"/>
     <w:qFormat/>
     <w:pPr>
@@ -9521,19 +9782,19 @@
       <w:i/>
     </w:rPr>
   </w:style>
-  <w:style w:type="character" w:customStyle="1" w:styleId="QuoteChar">
-    <w:name w:val="Quote Char"/>
-    <w:link w:val="Quote"/>
+  <w:style w:type="character" w:customStyle="1" w:styleId="ZitatZchn">
+    <w:name w:val="Zitat Zchn"/>
+    <w:link w:val="Zitat"/>
     <w:uiPriority w:val="29"/>
     <w:rPr>
       <w:i/>
     </w:rPr>
   </w:style>
-  <w:style w:type="paragraph" w:styleId="IntenseQuote">
+  <w:style w:type="paragraph" w:styleId="IntensivesZitat">
     <w:name w:val="Intense Quote"/>
-    <w:basedOn w:val="Normal"/>
-    <w:next w:val="Normal"/>
-    <w:link w:val="IntenseQuoteChar"/>
+    <w:basedOn w:val="Standard"/>
+    <w:next w:val="Standard"/>
+    <w:link w:val="IntensivesZitatZchn"/>
     <w:uiPriority w:val="30"/>
     <w:qFormat/>
     <w:pPr>
@@ -9550,24 +9811,24 @@
       <w:i/>
     </w:rPr>
   </w:style>
-  <w:style w:type="character" w:customStyle="1" w:styleId="IntenseQuoteChar">
-    <w:name w:val="Intense Quote Char"/>
-    <w:link w:val="IntenseQuote"/>
+  <w:style w:type="character" w:customStyle="1" w:styleId="IntensivesZitatZchn">
+    <w:name w:val="Intensives Zitat Zchn"/>
+    <w:link w:val="IntensivesZitat"/>
     <w:uiPriority w:val="30"/>
     <w:rPr>
       <w:i/>
     </w:rPr>
   </w:style>
-  <w:style w:type="character" w:customStyle="1" w:styleId="HeaderChar">
-    <w:name w:val="Header Char"/>
-    <w:basedOn w:val="DefaultParagraphFont"/>
-    <w:link w:val="Header"/>
+  <w:style w:type="character" w:customStyle="1" w:styleId="KopfzeileZchn">
+    <w:name w:val="Kopfzeile Zchn"/>
+    <w:basedOn w:val="Absatz-Standardschriftart"/>
+    <w:link w:val="Kopfzeile"/>
     <w:uiPriority w:val="99"/>
   </w:style>
-  <w:style w:type="paragraph" w:styleId="Header">
+  <w:style w:type="paragraph" w:styleId="Kopfzeile">
     <w:name w:val="header"/>
-    <w:basedOn w:val="Normal"/>
-    <w:link w:val="HeaderChar"/>
+    <w:basedOn w:val="Standard"/>
+    <w:link w:val="KopfzeileZchn"/>
     <w:pPr>
       <w:tabs>
         <w:tab w:val="center" w:pos="4536"/>
@@ -9577,18 +9838,18 @@
   </w:style>
   <w:style w:type="character" w:customStyle="1" w:styleId="FooterChar">
     <w:name w:val="Footer Char"/>
-    <w:basedOn w:val="DefaultParagraphFont"/>
+    <w:basedOn w:val="Absatz-Standardschriftart"/>
     <w:uiPriority w:val="99"/>
   </w:style>
-  <w:style w:type="character" w:customStyle="1" w:styleId="FooterChar1">
-    <w:name w:val="Footer Char1"/>
-    <w:link w:val="Footer"/>
+  <w:style w:type="character" w:customStyle="1" w:styleId="FuzeileZchn">
+    <w:name w:val="Fußzeile Zchn"/>
+    <w:link w:val="Fuzeile"/>
     <w:uiPriority w:val="99"/>
   </w:style>
-  <w:style w:type="paragraph" w:styleId="Footer">
+  <w:style w:type="paragraph" w:styleId="Fuzeile">
     <w:name w:val="footer"/>
-    <w:basedOn w:val="Normal"/>
-    <w:link w:val="FooterChar1"/>
+    <w:basedOn w:val="Standard"/>
+    <w:link w:val="FuzeileZchn"/>
     <w:pPr>
       <w:tabs>
         <w:tab w:val="center" w:pos="4536"/>
@@ -9596,9 +9857,9 @@
       </w:tabs>
     </w:pPr>
   </w:style>
-  <w:style w:type="table" w:styleId="TableGrid">
+  <w:style w:type="table" w:styleId="Tabellenraster">
     <w:name w:val="Table Grid"/>
-    <w:basedOn w:val="TableNormal"/>
+    <w:basedOn w:val="NormaleTabelle"/>
     <w:uiPriority w:val="59"/>
     <w:tblPr>
       <w:tblBorders>
@@ -9611,9 +9872,9 @@
       </w:tblBorders>
     </w:tblPr>
   </w:style>
-  <w:style w:type="table" w:styleId="PlainTable1">
+  <w:style w:type="table" w:styleId="EinfacheTabelle1">
     <w:name w:val="Plain Table 1"/>
-    <w:basedOn w:val="TableNormal"/>
+    <w:basedOn w:val="NormaleTabelle"/>
     <w:uiPriority w:val="59"/>
     <w:tblPr>
       <w:tblBorders>
@@ -9670,9 +9931,9 @@
       </w:tcPr>
     </w:tblStylePr>
   </w:style>
-  <w:style w:type="table" w:styleId="PlainTable2">
+  <w:style w:type="table" w:styleId="EinfacheTabelle2">
     <w:name w:val="Plain Table 2"/>
-    <w:basedOn w:val="TableNormal"/>
+    <w:basedOn w:val="NormaleTabelle"/>
     <w:uiPriority w:val="59"/>
     <w:tblPr>
       <w:tblBorders>
@@ -9749,9 +10010,9 @@
       </w:tcPr>
     </w:tblStylePr>
   </w:style>
-  <w:style w:type="table" w:styleId="PlainTable3">
+  <w:style w:type="table" w:styleId="EinfacheTabelle3">
     <w:name w:val="Plain Table 3"/>
-    <w:basedOn w:val="TableNormal"/>
+    <w:basedOn w:val="NormaleTabelle"/>
     <w:uiPriority w:val="99"/>
     <w:tblPr>
       <w:tblStyleRowBandSize w:val="1"/>
@@ -9826,9 +10087,9 @@
       </w:tcPr>
     </w:tblStylePr>
   </w:style>
-  <w:style w:type="table" w:styleId="PlainTable4">
+  <w:style w:type="table" w:styleId="EinfacheTabelle4">
     <w:name w:val="Plain Table 4"/>
-    <w:basedOn w:val="TableNormal"/>
+    <w:basedOn w:val="NormaleTabelle"/>
     <w:uiPriority w:val="99"/>
     <w:tblPr>
       <w:tblStyleRowBandSize w:val="1"/>
@@ -9881,9 +10142,9 @@
       </w:tcPr>
     </w:tblStylePr>
   </w:style>
-  <w:style w:type="table" w:styleId="PlainTable5">
+  <w:style w:type="table" w:styleId="EinfacheTabelle5">
     <w:name w:val="Plain Table 5"/>
-    <w:basedOn w:val="TableNormal"/>
+    <w:basedOn w:val="NormaleTabelle"/>
     <w:uiPriority w:val="99"/>
     <w:tblPr>
       <w:tblStyleRowBandSize w:val="1"/>
@@ -9971,9 +10232,9 @@
       </w:tcPr>
     </w:tblStylePr>
   </w:style>
-  <w:style w:type="table" w:styleId="GridTable1Light">
+  <w:style w:type="table" w:styleId="Gitternetztabelle1hell">
     <w:name w:val="Grid Table 1 Light"/>
-    <w:basedOn w:val="TableNormal"/>
+    <w:basedOn w:val="NormaleTabelle"/>
     <w:uiPriority w:val="99"/>
     <w:tblPr>
       <w:tblStyleRowBandSize w:val="1"/>
@@ -10034,9 +10295,9 @@
       </w:tcPr>
     </w:tblStylePr>
   </w:style>
-  <w:style w:type="table" w:styleId="GridTable2">
+  <w:style w:type="table" w:styleId="Gitternetztabelle2">
     <w:name w:val="Grid Table 2"/>
-    <w:basedOn w:val="TableNormal"/>
+    <w:basedOn w:val="NormaleTabelle"/>
     <w:uiPriority w:val="99"/>
     <w:tblPr>
       <w:tblStyleRowBandSize w:val="1"/>
@@ -10114,9 +10375,9 @@
       </w:tcPr>
     </w:tblStylePr>
   </w:style>
-  <w:style w:type="table" w:styleId="GridTable3">
+  <w:style w:type="table" w:styleId="Gitternetztabelle3">
     <w:name w:val="Grid Table 3"/>
-    <w:basedOn w:val="TableNormal"/>
+    <w:basedOn w:val="NormaleTabelle"/>
     <w:uiPriority w:val="99"/>
     <w:tblPr>
       <w:tblStyleRowBandSize w:val="1"/>
@@ -10217,9 +10478,9 @@
       </w:tcPr>
     </w:tblStylePr>
   </w:style>
-  <w:style w:type="table" w:styleId="GridTable4">
+  <w:style w:type="table" w:styleId="Gitternetztabelle4">
     <w:name w:val="Grid Table 4"/>
-    <w:basedOn w:val="TableNormal"/>
+    <w:basedOn w:val="NormaleTabelle"/>
     <w:uiPriority w:val="59"/>
     <w:tblPr>
       <w:tblStyleRowBandSize w:val="1"/>
@@ -10298,9 +10559,9 @@
       </w:tcPr>
     </w:tblStylePr>
   </w:style>
-  <w:style w:type="table" w:styleId="GridTable5Dark">
+  <w:style w:type="table" w:styleId="Gitternetztabelle5dunkel">
     <w:name w:val="Grid Table 5 Dark"/>
-    <w:basedOn w:val="TableNormal"/>
+    <w:basedOn w:val="NormaleTabelle"/>
     <w:uiPriority w:val="99"/>
     <w:tblPr>
       <w:tblStyleRowBandSize w:val="1"/>
@@ -10387,9 +10648,9 @@
     <w:name w:val="WW8Num2ztrue10"/>
     <w:rsid w:val="00601C29"/>
   </w:style>
-  <w:style w:type="table" w:styleId="GridTable6Colorful">
+  <w:style w:type="table" w:styleId="Gitternetztabelle6farbig">
     <w:name w:val="Grid Table 6 Colorful"/>
-    <w:basedOn w:val="TableNormal"/>
+    <w:basedOn w:val="NormaleTabelle"/>
     <w:uiPriority w:val="99"/>
     <w:tblPr>
       <w:tblStyleRowBandSize w:val="1"/>
@@ -10458,9 +10719,9 @@
       </w:rPr>
     </w:tblStylePr>
   </w:style>
-  <w:style w:type="table" w:styleId="GridTable7Colorful">
+  <w:style w:type="table" w:styleId="Gitternetztabelle7farbig">
     <w:name w:val="Grid Table 7 Colorful"/>
-    <w:basedOn w:val="TableNormal"/>
+    <w:basedOn w:val="NormaleTabelle"/>
     <w:uiPriority w:val="99"/>
     <w:tblPr>
       <w:tblStyleRowBandSize w:val="1"/>
@@ -10572,9 +10833,9 @@
       </w:rPr>
     </w:tblStylePr>
   </w:style>
-  <w:style w:type="table" w:styleId="ListTable1Light">
+  <w:style w:type="table" w:styleId="Listentabelle1hell">
     <w:name w:val="List Table 1 Light"/>
-    <w:basedOn w:val="TableNormal"/>
+    <w:basedOn w:val="NormaleTabelle"/>
     <w:uiPriority w:val="99"/>
     <w:tblPr>
       <w:tblStyleRowBandSize w:val="1"/>
@@ -10635,9 +10896,9 @@
       </w:tcPr>
     </w:tblStylePr>
   </w:style>
-  <w:style w:type="table" w:styleId="ListTable2">
+  <w:style w:type="table" w:styleId="Listentabelle2">
     <w:name w:val="List Table 2"/>
-    <w:basedOn w:val="TableNormal"/>
+    <w:basedOn w:val="NormaleTabelle"/>
     <w:uiPriority w:val="99"/>
     <w:tblPr>
       <w:tblStyleRowBandSize w:val="1"/>
@@ -10721,9 +10982,9 @@
       </w:tcPr>
     </w:tblStylePr>
   </w:style>
-  <w:style w:type="table" w:styleId="ListTable3">
+  <w:style w:type="table" w:styleId="Listentabelle3">
     <w:name w:val="List Table 3"/>
-    <w:basedOn w:val="TableNormal"/>
+    <w:basedOn w:val="NormaleTabelle"/>
     <w:uiPriority w:val="99"/>
     <w:tblPr>
       <w:tblStyleRowBandSize w:val="1"/>
@@ -10794,9 +11055,9 @@
       </w:tcPr>
     </w:tblStylePr>
   </w:style>
-  <w:style w:type="table" w:styleId="ListTable4">
+  <w:style w:type="table" w:styleId="Listentabelle4">
     <w:name w:val="List Table 4"/>
-    <w:basedOn w:val="TableNormal"/>
+    <w:basedOn w:val="NormaleTabelle"/>
     <w:uiPriority w:val="99"/>
     <w:tblPr>
       <w:tblStyleRowBandSize w:val="1"/>
@@ -10862,9 +11123,9 @@
       </w:tcPr>
     </w:tblStylePr>
   </w:style>
-  <w:style w:type="table" w:styleId="ListTable5Dark">
+  <w:style w:type="table" w:styleId="Listentabelle5dunkel">
     <w:name w:val="List Table 5 Dark"/>
-    <w:basedOn w:val="TableNormal"/>
+    <w:basedOn w:val="NormaleTabelle"/>
     <w:uiPriority w:val="99"/>
     <w:tblPr>
       <w:tblStyleRowBandSize w:val="1"/>
@@ -10965,9 +11226,9 @@
       </w:tcPr>
     </w:tblStylePr>
   </w:style>
-  <w:style w:type="table" w:styleId="ListTable6Colorful">
+  <w:style w:type="table" w:styleId="Listentabelle6farbig">
     <w:name w:val="List Table 6 Colorful"/>
-    <w:basedOn w:val="TableNormal"/>
+    <w:basedOn w:val="NormaleTabelle"/>
     <w:uiPriority w:val="99"/>
     <w:tblPr>
       <w:tblStyleRowBandSize w:val="1"/>
@@ -11038,9 +11299,9 @@
       </w:rPr>
     </w:tblStylePr>
   </w:style>
-  <w:style w:type="table" w:styleId="ListTable7Colorful">
+  <w:style w:type="table" w:styleId="Listentabelle7farbig">
     <w:name w:val="List Table 7 Colorful"/>
-    <w:basedOn w:val="TableNormal"/>
+    <w:basedOn w:val="NormaleTabelle"/>
     <w:uiPriority w:val="99"/>
     <w:tblPr>
       <w:tblStyleRowBandSize w:val="1"/>
@@ -11151,7 +11412,7 @@
   </w:style>
   <w:style w:type="table" w:customStyle="1" w:styleId="Lined-Accent">
     <w:name w:val="Lined - Accent"/>
-    <w:basedOn w:val="TableNormal"/>
+    <w:basedOn w:val="NormaleTabelle"/>
     <w:uiPriority w:val="99"/>
     <w:rPr>
       <w:color w:val="404040"/>
@@ -11245,7 +11506,7 @@
   </w:style>
   <w:style w:type="table" w:customStyle="1" w:styleId="Lined-Accent1">
     <w:name w:val="Lined - Accent 1"/>
-    <w:basedOn w:val="TableNormal"/>
+    <w:basedOn w:val="NormaleTabelle"/>
     <w:uiPriority w:val="99"/>
     <w:rPr>
       <w:color w:val="404040"/>
@@ -11339,7 +11600,7 @@
   </w:style>
   <w:style w:type="table" w:customStyle="1" w:styleId="Lined-Accent2">
     <w:name w:val="Lined - Accent 2"/>
-    <w:basedOn w:val="TableNormal"/>
+    <w:basedOn w:val="NormaleTabelle"/>
     <w:uiPriority w:val="99"/>
     <w:rPr>
       <w:color w:val="404040"/>
@@ -11433,7 +11694,7 @@
   </w:style>
   <w:style w:type="table" w:customStyle="1" w:styleId="Lined-Accent3">
     <w:name w:val="Lined - Accent 3"/>
-    <w:basedOn w:val="TableNormal"/>
+    <w:basedOn w:val="NormaleTabelle"/>
     <w:uiPriority w:val="99"/>
     <w:rPr>
       <w:color w:val="404040"/>
@@ -11527,7 +11788,7 @@
   </w:style>
   <w:style w:type="table" w:customStyle="1" w:styleId="Lined-Accent4">
     <w:name w:val="Lined - Accent 4"/>
-    <w:basedOn w:val="TableNormal"/>
+    <w:basedOn w:val="NormaleTabelle"/>
     <w:uiPriority w:val="99"/>
     <w:rPr>
       <w:color w:val="404040"/>
@@ -11621,7 +11882,7 @@
   </w:style>
   <w:style w:type="table" w:customStyle="1" w:styleId="Lined-Accent5">
     <w:name w:val="Lined - Accent 5"/>
-    <w:basedOn w:val="TableNormal"/>
+    <w:basedOn w:val="NormaleTabelle"/>
     <w:uiPriority w:val="99"/>
     <w:rPr>
       <w:color w:val="404040"/>
@@ -11715,7 +11976,7 @@
   </w:style>
   <w:style w:type="table" w:customStyle="1" w:styleId="Lined-Accent6">
     <w:name w:val="Lined - Accent 6"/>
-    <w:basedOn w:val="TableNormal"/>
+    <w:basedOn w:val="NormaleTabelle"/>
     <w:uiPriority w:val="99"/>
     <w:rPr>
       <w:color w:val="404040"/>
@@ -11809,7 +12070,7 @@
   </w:style>
   <w:style w:type="table" w:customStyle="1" w:styleId="BorderedLined-Accent">
     <w:name w:val="Bordered &amp; Lined - Accent"/>
-    <w:basedOn w:val="TableNormal"/>
+    <w:basedOn w:val="NormaleTabelle"/>
     <w:uiPriority w:val="99"/>
     <w:rPr>
       <w:color w:val="404040"/>
@@ -11911,7 +12172,7 @@
   </w:style>
   <w:style w:type="table" w:customStyle="1" w:styleId="BorderedLined-Accent1">
     <w:name w:val="Bordered &amp; Lined - Accent 1"/>
-    <w:basedOn w:val="TableNormal"/>
+    <w:basedOn w:val="NormaleTabelle"/>
     <w:uiPriority w:val="99"/>
     <w:rPr>
       <w:color w:val="404040"/>
@@ -12013,7 +12274,7 @@
   </w:style>
   <w:style w:type="table" w:customStyle="1" w:styleId="BorderedLined-Accent2">
     <w:name w:val="Bordered &amp; Lined - Accent 2"/>
-    <w:basedOn w:val="TableNormal"/>
+    <w:basedOn w:val="NormaleTabelle"/>
     <w:uiPriority w:val="99"/>
     <w:rPr>
       <w:color w:val="404040"/>
@@ -12115,7 +12376,7 @@
   </w:style>
   <w:style w:type="table" w:customStyle="1" w:styleId="BorderedLined-Accent3">
     <w:name w:val="Bordered &amp; Lined - Accent 3"/>
-    <w:basedOn w:val="TableNormal"/>
+    <w:basedOn w:val="NormaleTabelle"/>
     <w:uiPriority w:val="99"/>
     <w:rPr>
       <w:color w:val="404040"/>
@@ -12217,7 +12478,7 @@
   </w:style>
   <w:style w:type="table" w:customStyle="1" w:styleId="BorderedLined-Accent4">
     <w:name w:val="Bordered &amp; Lined - Accent 4"/>
-    <w:basedOn w:val="TableNormal"/>
+    <w:basedOn w:val="NormaleTabelle"/>
     <w:uiPriority w:val="99"/>
     <w:rPr>
       <w:color w:val="404040"/>
@@ -12319,7 +12580,7 @@
   </w:style>
   <w:style w:type="table" w:customStyle="1" w:styleId="BorderedLined-Accent5">
     <w:name w:val="Bordered &amp; Lined - Accent 5"/>
-    <w:basedOn w:val="TableNormal"/>
+    <w:basedOn w:val="NormaleTabelle"/>
     <w:uiPriority w:val="99"/>
     <w:rPr>
       <w:color w:val="404040"/>
@@ -12421,7 +12682,7 @@
   </w:style>
   <w:style w:type="table" w:customStyle="1" w:styleId="BorderedLined-Accent6">
     <w:name w:val="Bordered &amp; Lined - Accent 6"/>
-    <w:basedOn w:val="TableNormal"/>
+    <w:basedOn w:val="NormaleTabelle"/>
     <w:uiPriority w:val="99"/>
     <w:rPr>
       <w:color w:val="404040"/>
@@ -12523,7 +12784,7 @@
   </w:style>
   <w:style w:type="table" w:customStyle="1" w:styleId="Bordered">
     <w:name w:val="Bordered"/>
-    <w:basedOn w:val="TableNormal"/>
+    <w:basedOn w:val="NormaleTabelle"/>
     <w:uiPriority w:val="99"/>
     <w:tblPr>
       <w:tblStyleRowBandSize w:val="1"/>
@@ -12602,7 +12863,7 @@
   </w:style>
   <w:style w:type="table" w:customStyle="1" w:styleId="Bordered-Accent1">
     <w:name w:val="Bordered - Accent 1"/>
-    <w:basedOn w:val="TableNormal"/>
+    <w:basedOn w:val="NormaleTabelle"/>
     <w:uiPriority w:val="99"/>
     <w:tblPr>
       <w:tblStyleRowBandSize w:val="1"/>
@@ -12681,7 +12942,7 @@
   </w:style>
   <w:style w:type="table" w:customStyle="1" w:styleId="Bordered-Accent2">
     <w:name w:val="Bordered - Accent 2"/>
-    <w:basedOn w:val="TableNormal"/>
+    <w:basedOn w:val="NormaleTabelle"/>
     <w:uiPriority w:val="99"/>
     <w:tblPr>
       <w:tblStyleRowBandSize w:val="1"/>
@@ -12760,7 +13021,7 @@
   </w:style>
   <w:style w:type="table" w:customStyle="1" w:styleId="Bordered-Accent3">
     <w:name w:val="Bordered - Accent 3"/>
-    <w:basedOn w:val="TableNormal"/>
+    <w:basedOn w:val="NormaleTabelle"/>
     <w:uiPriority w:val="99"/>
     <w:tblPr>
       <w:tblStyleRowBandSize w:val="1"/>
@@ -12839,7 +13100,7 @@
   </w:style>
   <w:style w:type="table" w:customStyle="1" w:styleId="Bordered-Accent4">
     <w:name w:val="Bordered - Accent 4"/>
-    <w:basedOn w:val="TableNormal"/>
+    <w:basedOn w:val="NormaleTabelle"/>
     <w:uiPriority w:val="99"/>
     <w:tblPr>
       <w:tblStyleRowBandSize w:val="1"/>
@@ -12918,7 +13179,7 @@
   </w:style>
   <w:style w:type="table" w:customStyle="1" w:styleId="Bordered-Accent5">
     <w:name w:val="Bordered - Accent 5"/>
-    <w:basedOn w:val="TableNormal"/>
+    <w:basedOn w:val="NormaleTabelle"/>
     <w:uiPriority w:val="99"/>
     <w:tblPr>
       <w:tblStyleRowBandSize w:val="1"/>
@@ -12997,7 +13258,7 @@
   </w:style>
   <w:style w:type="table" w:customStyle="1" w:styleId="Bordered-Accent6">
     <w:name w:val="Bordered - Accent 6"/>
-    <w:basedOn w:val="TableNormal"/>
+    <w:basedOn w:val="NormaleTabelle"/>
     <w:uiPriority w:val="99"/>
     <w:tblPr>
       <w:tblStyleRowBandSize w:val="1"/>
@@ -13074,10 +13335,10 @@
       </w:tcPr>
     </w:tblStylePr>
   </w:style>
-  <w:style w:type="paragraph" w:styleId="FootnoteText">
+  <w:style w:type="paragraph" w:styleId="Funotentext">
     <w:name w:val="footnote text"/>
-    <w:basedOn w:val="Normal"/>
-    <w:link w:val="FootnoteTextChar"/>
+    <w:basedOn w:val="Standard"/>
+    <w:link w:val="FunotentextZchn"/>
     <w:uiPriority w:val="99"/>
     <w:semiHidden/>
     <w:unhideWhenUsed/>
@@ -13088,17 +13349,17 @@
       <w:sz w:val="18"/>
     </w:rPr>
   </w:style>
-  <w:style w:type="character" w:customStyle="1" w:styleId="FootnoteTextChar">
-    <w:name w:val="Footnote Text Char"/>
-    <w:link w:val="FootnoteText"/>
+  <w:style w:type="character" w:customStyle="1" w:styleId="FunotentextZchn">
+    <w:name w:val="Fußnotentext Zchn"/>
+    <w:link w:val="Funotentext"/>
     <w:uiPriority w:val="99"/>
     <w:rPr>
       <w:sz w:val="18"/>
     </w:rPr>
   </w:style>
-  <w:style w:type="character" w:styleId="FootnoteReference">
+  <w:style w:type="character" w:styleId="Funotenzeichen">
     <w:name w:val="footnote reference"/>
-    <w:basedOn w:val="DefaultParagraphFont"/>
+    <w:basedOn w:val="Absatz-Standardschriftart"/>
     <w:uiPriority w:val="99"/>
     <w:unhideWhenUsed/>
     <w:rPr>
@@ -14223,7 +14484,7 @@
       <w:u w:val="single"/>
     </w:rPr>
   </w:style>
-  <w:style w:type="character" w:styleId="PageNumber">
+  <w:style w:type="character" w:styleId="Seitenzahl">
     <w:name w:val="page number"/>
     <w:basedOn w:val="Absatz-Standardschriftart1"/>
     <w:rPr>
@@ -14271,8 +14532,8 @@
   </w:style>
   <w:style w:type="paragraph" w:customStyle="1" w:styleId="berschrift">
     <w:name w:val="Überschrift"/>
-    <w:basedOn w:val="Normal"/>
-    <w:next w:val="BodyText"/>
+    <w:basedOn w:val="Standard"/>
+    <w:next w:val="Textkrper"/>
     <w:pPr>
       <w:keepNext/>
       <w:spacing w:before="240" w:after="120"/>
@@ -14283,24 +14544,24 @@
       <w:szCs w:val="28"/>
     </w:rPr>
   </w:style>
-  <w:style w:type="paragraph" w:styleId="BodyText">
+  <w:style w:type="paragraph" w:styleId="Textkrper">
     <w:name w:val="Body Text"/>
-    <w:basedOn w:val="Normal"/>
+    <w:basedOn w:val="Standard"/>
     <w:pPr>
       <w:spacing w:after="120"/>
       <w:jc w:val="left"/>
     </w:pPr>
   </w:style>
-  <w:style w:type="paragraph" w:styleId="List">
+  <w:style w:type="paragraph" w:styleId="Liste">
     <w:name w:val="List"/>
-    <w:basedOn w:val="BodyText"/>
+    <w:basedOn w:val="Textkrper"/>
     <w:rPr>
       <w:rFonts w:cs="Mangal"/>
     </w:rPr>
   </w:style>
-  <w:style w:type="paragraph" w:styleId="Caption">
+  <w:style w:type="paragraph" w:styleId="Beschriftung">
     <w:name w:val="caption"/>
-    <w:basedOn w:val="Normal"/>
+    <w:basedOn w:val="Standard"/>
     <w:qFormat/>
     <w:pPr>
       <w:spacing w:before="120" w:after="120"/>
@@ -14313,14 +14574,14 @@
   </w:style>
   <w:style w:type="paragraph" w:customStyle="1" w:styleId="Verzeichnis">
     <w:name w:val="Verzeichnis"/>
-    <w:basedOn w:val="Normal"/>
+    <w:basedOn w:val="Standard"/>
     <w:rPr>
       <w:rFonts w:cs="Mangal"/>
     </w:rPr>
   </w:style>
   <w:style w:type="paragraph" w:customStyle="1" w:styleId="Kopf2">
     <w:name w:val="Kopf2"/>
-    <w:basedOn w:val="Heading2"/>
+    <w:basedOn w:val="berschrift2"/>
     <w:pPr>
       <w:numPr>
         <w:ilvl w:val="0"/>
@@ -14333,7 +14594,7 @@
   </w:style>
   <w:style w:type="paragraph" w:customStyle="1" w:styleId="Kopf1">
     <w:name w:val="Kopf 1"/>
-    <w:basedOn w:val="Heading1"/>
+    <w:basedOn w:val="berschrift1"/>
     <w:pPr>
       <w:numPr>
         <w:numId w:val="0"/>
@@ -14350,7 +14611,7 @@
   </w:style>
   <w:style w:type="paragraph" w:customStyle="1" w:styleId="Formatvorlageberschrift1">
     <w:name w:val="Formatvorlage Überschrift 1 +"/>
-    <w:basedOn w:val="Heading1"/>
+    <w:basedOn w:val="berschrift1"/>
     <w:autoRedefine/>
     <w:rsid w:val="00310D69"/>
     <w:pPr>
@@ -14367,9 +14628,9 @@
       <w:b w:val="0"/>
     </w:rPr>
   </w:style>
-  <w:style w:type="paragraph" w:styleId="BalloonText">
+  <w:style w:type="paragraph" w:styleId="Sprechblasentext">
     <w:name w:val="Balloon Text"/>
-    <w:basedOn w:val="Normal"/>
+    <w:basedOn w:val="Standard"/>
     <w:rPr>
       <w:rFonts w:ascii="Tahoma" w:hAnsi="Tahoma" w:cs="Tahoma"/>
       <w:sz w:val="16"/>
@@ -14378,7 +14639,7 @@
   </w:style>
   <w:style w:type="paragraph" w:customStyle="1" w:styleId="Dokumentstruktur1">
     <w:name w:val="Dokumentstruktur1"/>
-    <w:basedOn w:val="Normal"/>
+    <w:basedOn w:val="Standard"/>
     <w:pPr>
       <w:shd w:val="clear" w:color="auto" w:fill="000080"/>
     </w:pPr>
@@ -14388,7 +14649,7 @@
   </w:style>
   <w:style w:type="paragraph" w:customStyle="1" w:styleId="Formatvorlageberschrift2LinksVor0pt">
     <w:name w:val="Formatvorlage Überschrift 2 + Links Vor:  0 pt"/>
-    <w:basedOn w:val="Heading2"/>
+    <w:basedOn w:val="berschrift2"/>
     <w:pPr>
       <w:numPr>
         <w:ilvl w:val="0"/>
@@ -14407,7 +14668,7 @@
   </w:style>
   <w:style w:type="paragraph" w:customStyle="1" w:styleId="Formatvorlageberschrift2LinksVor0pt1">
     <w:name w:val="Formatvorlage Überschrift 2 + Links Vor:  0 pt1"/>
-    <w:basedOn w:val="Heading2"/>
+    <w:basedOn w:val="berschrift2"/>
     <w:pPr>
       <w:numPr>
         <w:ilvl w:val="0"/>
@@ -14426,7 +14687,7 @@
   </w:style>
   <w:style w:type="paragraph" w:customStyle="1" w:styleId="Formatvorlageberschrift1LinksVor16ptNach3pt">
     <w:name w:val="Formatvorlage Überschrift 1 + Links Vor:  16 pt Nach:  3 pt"/>
-    <w:basedOn w:val="Heading1"/>
+    <w:basedOn w:val="berschrift1"/>
     <w:pPr>
       <w:numPr>
         <w:numId w:val="0"/>
@@ -14442,12 +14703,12 @@
   </w:style>
   <w:style w:type="paragraph" w:customStyle="1" w:styleId="Textkrper21">
     <w:name w:val="Textkörper 21"/>
-    <w:basedOn w:val="Normal"/>
-  </w:style>
-  <w:style w:type="paragraph" w:styleId="TOC1">
+    <w:basedOn w:val="Standard"/>
+  </w:style>
+  <w:style w:type="paragraph" w:styleId="Verzeichnis1">
     <w:name w:val="toc 1"/>
-    <w:basedOn w:val="Normal"/>
-    <w:next w:val="Normal"/>
+    <w:basedOn w:val="Standard"/>
+    <w:next w:val="Standard"/>
     <w:autoRedefine/>
     <w:uiPriority w:val="39"/>
     <w:rsid w:val="00321142"/>
@@ -14463,10 +14724,10 @@
       <w:b/>
     </w:rPr>
   </w:style>
-  <w:style w:type="paragraph" w:styleId="TOC2">
+  <w:style w:type="paragraph" w:styleId="Verzeichnis2">
     <w:name w:val="toc 2"/>
-    <w:basedOn w:val="Normal"/>
-    <w:next w:val="Normal"/>
+    <w:basedOn w:val="Standard"/>
+    <w:next w:val="Standard"/>
     <w:uiPriority w:val="39"/>
     <w:pPr>
       <w:spacing w:after="100"/>
@@ -14476,10 +14737,10 @@
       <w:rFonts w:cs="Verdana"/>
     </w:rPr>
   </w:style>
-  <w:style w:type="paragraph" w:styleId="TOC3">
+  <w:style w:type="paragraph" w:styleId="Verzeichnis3">
     <w:name w:val="toc 3"/>
-    <w:basedOn w:val="Normal"/>
-    <w:next w:val="Normal"/>
+    <w:basedOn w:val="Standard"/>
+    <w:next w:val="Standard"/>
     <w:uiPriority w:val="39"/>
     <w:pPr>
       <w:ind w:left="480"/>
@@ -14487,7 +14748,7 @@
   </w:style>
   <w:style w:type="paragraph" w:customStyle="1" w:styleId="TabellenInhalt">
     <w:name w:val="Tabellen Inhalt"/>
-    <w:basedOn w:val="Normal"/>
+    <w:basedOn w:val="Standard"/>
   </w:style>
   <w:style w:type="paragraph" w:customStyle="1" w:styleId="Tabellenberschrift">
     <w:name w:val="Tabellen Überschrift"/>
@@ -14500,7 +14761,7 @@
       <w:bCs/>
     </w:rPr>
   </w:style>
-  <w:style w:type="paragraph" w:styleId="TOC4">
+  <w:style w:type="paragraph" w:styleId="Verzeichnis4">
     <w:name w:val="toc 4"/>
     <w:basedOn w:val="Verzeichnis"/>
     <w:uiPriority w:val="39"/>
@@ -14511,7 +14772,7 @@
       <w:ind w:left="849"/>
     </w:pPr>
   </w:style>
-  <w:style w:type="paragraph" w:styleId="TOC5">
+  <w:style w:type="paragraph" w:styleId="Verzeichnis5">
     <w:name w:val="toc 5"/>
     <w:basedOn w:val="Verzeichnis"/>
     <w:pPr>
@@ -14521,7 +14782,7 @@
       <w:ind w:left="1132"/>
     </w:pPr>
   </w:style>
-  <w:style w:type="paragraph" w:styleId="TOC6">
+  <w:style w:type="paragraph" w:styleId="Verzeichnis6">
     <w:name w:val="toc 6"/>
     <w:basedOn w:val="Verzeichnis"/>
     <w:pPr>
@@ -14531,7 +14792,7 @@
       <w:ind w:left="1415"/>
     </w:pPr>
   </w:style>
-  <w:style w:type="paragraph" w:styleId="TOC7">
+  <w:style w:type="paragraph" w:styleId="Verzeichnis7">
     <w:name w:val="toc 7"/>
     <w:basedOn w:val="Verzeichnis"/>
     <w:pPr>
@@ -14541,7 +14802,7 @@
       <w:ind w:left="1698"/>
     </w:pPr>
   </w:style>
-  <w:style w:type="paragraph" w:styleId="TOC8">
+  <w:style w:type="paragraph" w:styleId="Verzeichnis8">
     <w:name w:val="toc 8"/>
     <w:basedOn w:val="Verzeichnis"/>
     <w:pPr>
@@ -14551,7 +14812,7 @@
       <w:ind w:left="1981"/>
     </w:pPr>
   </w:style>
-  <w:style w:type="paragraph" w:styleId="TOC9">
+  <w:style w:type="paragraph" w:styleId="Verzeichnis9">
     <w:name w:val="toc 9"/>
     <w:basedOn w:val="Verzeichnis"/>
     <w:pPr>
@@ -14573,11 +14834,11 @@
   </w:style>
   <w:style w:type="paragraph" w:customStyle="1" w:styleId="Rahmeninhalt">
     <w:name w:val="Rahmeninhalt"/>
-    <w:basedOn w:val="BodyText"/>
-  </w:style>
-  <w:style w:type="character" w:styleId="Strong">
+    <w:basedOn w:val="Textkrper"/>
+  </w:style>
+  <w:style w:type="character" w:styleId="Fett">
     <w:name w:val="Strong"/>
-    <w:basedOn w:val="DefaultParagraphFont"/>
+    <w:basedOn w:val="Absatz-Standardschriftart"/>
     <w:uiPriority w:val="22"/>
     <w:qFormat/>
     <w:rPr>
@@ -14585,10 +14846,10 @@
       <w:bCs/>
     </w:rPr>
   </w:style>
-  <w:style w:type="paragraph" w:styleId="TOCHeading">
+  <w:style w:type="paragraph" w:styleId="Inhaltsverzeichnisberschrift">
     <w:name w:val="TOC Heading"/>
-    <w:basedOn w:val="Heading1"/>
-    <w:next w:val="Normal"/>
+    <w:basedOn w:val="berschrift1"/>
+    <w:next w:val="Standard"/>
     <w:uiPriority w:val="39"/>
     <w:unhideWhenUsed/>
     <w:qFormat/>
@@ -14611,9 +14872,9 @@
       <w:lang w:bidi="th-TH"/>
     </w:rPr>
   </w:style>
-  <w:style w:type="character" w:styleId="UnresolvedMention">
+  <w:style w:type="character" w:styleId="NichtaufgelsteErwhnung">
     <w:name w:val="Unresolved Mention"/>
-    <w:basedOn w:val="DefaultParagraphFont"/>
+    <w:basedOn w:val="Absatz-Standardschriftart"/>
     <w:uiPriority w:val="99"/>
     <w:semiHidden/>
     <w:unhideWhenUsed/>
@@ -14622,10 +14883,10 @@
       <w:shd w:val="clear" w:color="auto" w:fill="E6E6E6"/>
     </w:rPr>
   </w:style>
-  <w:style w:type="paragraph" w:styleId="Title">
+  <w:style w:type="paragraph" w:styleId="Titel">
     <w:name w:val="Title"/>
-    <w:basedOn w:val="Normal"/>
-    <w:link w:val="TitleChar1"/>
+    <w:basedOn w:val="Standard"/>
+    <w:link w:val="TitelZchn"/>
     <w:qFormat/>
     <w:pPr>
       <w:spacing w:before="240" w:after="240"/>
@@ -14637,19 +14898,19 @@
       <w:lang w:val="en-US" w:eastAsia="en-US"/>
     </w:rPr>
   </w:style>
-  <w:style w:type="character" w:customStyle="1" w:styleId="TitleChar1">
-    <w:name w:val="Title Char1"/>
-    <w:basedOn w:val="DefaultParagraphFont"/>
-    <w:link w:val="Title"/>
+  <w:style w:type="character" w:customStyle="1" w:styleId="TitelZchn">
+    <w:name w:val="Titel Zchn"/>
+    <w:basedOn w:val="Absatz-Standardschriftart"/>
+    <w:link w:val="Titel"/>
     <w:rPr>
       <w:b/>
       <w:sz w:val="24"/>
       <w:lang w:val="en-US" w:eastAsia="en-US"/>
     </w:rPr>
   </w:style>
-  <w:style w:type="table" w:styleId="ListTable7Colorful-Accent3">
+  <w:style w:type="table" w:styleId="Listentabelle7farbigAkzent3">
     <w:name w:val="List Table 7 Colorful Accent 3"/>
-    <w:basedOn w:val="TableNormal"/>
+    <w:basedOn w:val="NormaleTabelle"/>
     <w:uiPriority w:val="52"/>
     <w:rsid w:val="007A3E3F"/>
     <w:rPr>
@@ -14767,9 +15028,9 @@
       </w:tcPr>
     </w:tblStylePr>
   </w:style>
-  <w:style w:type="table" w:styleId="ListTable3-Accent3">
+  <w:style w:type="table" w:styleId="Listentabelle3Akzent3">
     <w:name w:val="List Table 3 Accent 3"/>
-    <w:basedOn w:val="TableNormal"/>
+    <w:basedOn w:val="NormaleTabelle"/>
     <w:uiPriority w:val="48"/>
     <w:rsid w:val="007A3E3F"/>
     <w:tblPr>
@@ -14888,9 +15149,9 @@
       </w:tcPr>
     </w:tblStylePr>
   </w:style>
-  <w:style w:type="table" w:styleId="ListTable4-Accent3">
+  <w:style w:type="table" w:styleId="Listentabelle4Akzent3">
     <w:name w:val="List Table 4 Accent 3"/>
-    <w:basedOn w:val="TableNormal"/>
+    <w:basedOn w:val="NormaleTabelle"/>
     <w:uiPriority w:val="49"/>
     <w:rsid w:val="007A3E3F"/>
     <w:tblPr>
@@ -14959,9 +15220,9 @@
       </w:tcPr>
     </w:tblStylePr>
   </w:style>
-  <w:style w:type="table" w:styleId="GridTable5Dark-Accent3">
+  <w:style w:type="table" w:styleId="Gitternetztabelle5dunkelAkzent3">
     <w:name w:val="Grid Table 5 Dark Accent 3"/>
-    <w:basedOn w:val="TableNormal"/>
+    <w:basedOn w:val="NormaleTabelle"/>
     <w:uiPriority w:val="50"/>
     <w:rsid w:val="007C6184"/>
     <w:tblPr>
@@ -15064,7 +15325,7 @@
   </w:style>
   <w:style w:type="table" w:customStyle="1" w:styleId="TableGridLight1">
     <w:name w:val="Table Grid Light1"/>
-    <w:basedOn w:val="TableNormal"/>
+    <w:basedOn w:val="NormaleTabelle"/>
     <w:uiPriority w:val="59"/>
     <w:rsid w:val="00407A89"/>
     <w:tblPr>
@@ -15080,7 +15341,7 @@
   </w:style>
   <w:style w:type="table" w:customStyle="1" w:styleId="GridTable1Light-Accent11">
     <w:name w:val="Grid Table 1 Light - Accent 11"/>
-    <w:basedOn w:val="TableNormal"/>
+    <w:basedOn w:val="NormaleTabelle"/>
     <w:uiPriority w:val="99"/>
     <w:rsid w:val="00407A89"/>
     <w:tblPr>
@@ -15144,7 +15405,7 @@
   </w:style>
   <w:style w:type="table" w:customStyle="1" w:styleId="GridTable1Light-Accent21">
     <w:name w:val="Grid Table 1 Light - Accent 21"/>
-    <w:basedOn w:val="TableNormal"/>
+    <w:basedOn w:val="NormaleTabelle"/>
     <w:uiPriority w:val="99"/>
     <w:rsid w:val="00407A89"/>
     <w:tblPr>
@@ -15208,7 +15469,7 @@
   </w:style>
   <w:style w:type="table" w:customStyle="1" w:styleId="GridTable1Light-Accent31">
     <w:name w:val="Grid Table 1 Light - Accent 31"/>
-    <w:basedOn w:val="TableNormal"/>
+    <w:basedOn w:val="NormaleTabelle"/>
     <w:uiPriority w:val="99"/>
     <w:rsid w:val="00407A89"/>
     <w:tblPr>
@@ -15272,7 +15533,7 @@
   </w:style>
   <w:style w:type="table" w:customStyle="1" w:styleId="GridTable1Light-Accent41">
     <w:name w:val="Grid Table 1 Light - Accent 41"/>
-    <w:basedOn w:val="TableNormal"/>
+    <w:basedOn w:val="NormaleTabelle"/>
     <w:uiPriority w:val="99"/>
     <w:rsid w:val="00407A89"/>
     <w:tblPr>
@@ -15336,7 +15597,7 @@
   </w:style>
   <w:style w:type="table" w:customStyle="1" w:styleId="GridTable1Light-Accent51">
     <w:name w:val="Grid Table 1 Light - Accent 51"/>
-    <w:basedOn w:val="TableNormal"/>
+    <w:basedOn w:val="NormaleTabelle"/>
     <w:uiPriority w:val="99"/>
     <w:rsid w:val="00407A89"/>
     <w:tblPr>
@@ -15400,7 +15661,7 @@
   </w:style>
   <w:style w:type="table" w:customStyle="1" w:styleId="GridTable1Light-Accent61">
     <w:name w:val="Grid Table 1 Light - Accent 61"/>
-    <w:basedOn w:val="TableNormal"/>
+    <w:basedOn w:val="NormaleTabelle"/>
     <w:uiPriority w:val="99"/>
     <w:rsid w:val="00407A89"/>
     <w:tblPr>
@@ -15464,7 +15725,7 @@
   </w:style>
   <w:style w:type="table" w:customStyle="1" w:styleId="GridTable2-Accent11">
     <w:name w:val="Grid Table 2 - Accent 11"/>
-    <w:basedOn w:val="TableNormal"/>
+    <w:basedOn w:val="NormaleTabelle"/>
     <w:uiPriority w:val="99"/>
     <w:rsid w:val="00407A89"/>
     <w:tblPr>
@@ -15545,7 +15806,7 @@
   </w:style>
   <w:style w:type="table" w:customStyle="1" w:styleId="GridTable2-Accent21">
     <w:name w:val="Grid Table 2 - Accent 21"/>
-    <w:basedOn w:val="TableNormal"/>
+    <w:basedOn w:val="NormaleTabelle"/>
     <w:uiPriority w:val="99"/>
     <w:rsid w:val="00407A89"/>
     <w:tblPr>
@@ -15626,7 +15887,7 @@
   </w:style>
   <w:style w:type="table" w:customStyle="1" w:styleId="GridTable2-Accent31">
     <w:name w:val="Grid Table 2 - Accent 31"/>
-    <w:basedOn w:val="TableNormal"/>
+    <w:basedOn w:val="NormaleTabelle"/>
     <w:uiPriority w:val="99"/>
     <w:rsid w:val="00407A89"/>
     <w:tblPr>
@@ -15707,7 +15968,7 @@
   </w:style>
   <w:style w:type="table" w:customStyle="1" w:styleId="GridTable2-Accent41">
     <w:name w:val="Grid Table 2 - Accent 41"/>
-    <w:basedOn w:val="TableNormal"/>
+    <w:basedOn w:val="NormaleTabelle"/>
     <w:uiPriority w:val="99"/>
     <w:rsid w:val="00407A89"/>
     <w:tblPr>
@@ -15788,7 +16049,7 @@
   </w:style>
   <w:style w:type="table" w:customStyle="1" w:styleId="GridTable2-Accent51">
     <w:name w:val="Grid Table 2 - Accent 51"/>
-    <w:basedOn w:val="TableNormal"/>
+    <w:basedOn w:val="NormaleTabelle"/>
     <w:uiPriority w:val="99"/>
     <w:rsid w:val="00407A89"/>
     <w:tblPr>
@@ -15869,7 +16130,7 @@
   </w:style>
   <w:style w:type="table" w:customStyle="1" w:styleId="GridTable2-Accent61">
     <w:name w:val="Grid Table 2 - Accent 61"/>
-    <w:basedOn w:val="TableNormal"/>
+    <w:basedOn w:val="NormaleTabelle"/>
     <w:uiPriority w:val="99"/>
     <w:rsid w:val="00407A89"/>
     <w:tblPr>
@@ -15950,7 +16211,7 @@
   </w:style>
   <w:style w:type="table" w:customStyle="1" w:styleId="GridTable3-Accent11">
     <w:name w:val="Grid Table 3 - Accent 11"/>
-    <w:basedOn w:val="TableNormal"/>
+    <w:basedOn w:val="NormaleTabelle"/>
     <w:uiPriority w:val="99"/>
     <w:rsid w:val="00407A89"/>
     <w:tblPr>
@@ -16054,7 +16315,7 @@
   </w:style>
   <w:style w:type="table" w:customStyle="1" w:styleId="GridTable3-Accent21">
     <w:name w:val="Grid Table 3 - Accent 21"/>
-    <w:basedOn w:val="TableNormal"/>
+    <w:basedOn w:val="NormaleTabelle"/>
     <w:uiPriority w:val="99"/>
     <w:rsid w:val="00407A89"/>
     <w:tblPr>
@@ -16158,7 +16419,7 @@
   </w:style>
   <w:style w:type="table" w:customStyle="1" w:styleId="GridTable3-Accent31">
     <w:name w:val="Grid Table 3 - Accent 31"/>
-    <w:basedOn w:val="TableNormal"/>
+    <w:basedOn w:val="NormaleTabelle"/>
     <w:uiPriority w:val="99"/>
     <w:rsid w:val="00407A89"/>
     <w:tblPr>
@@ -16262,7 +16523,7 @@
   </w:style>
   <w:style w:type="table" w:customStyle="1" w:styleId="GridTable3-Accent41">
     <w:name w:val="Grid Table 3 - Accent 41"/>
-    <w:basedOn w:val="TableNormal"/>
+    <w:basedOn w:val="NormaleTabelle"/>
     <w:uiPriority w:val="99"/>
     <w:rsid w:val="00407A89"/>
     <w:tblPr>
@@ -16366,7 +16627,7 @@
   </w:style>
   <w:style w:type="table" w:customStyle="1" w:styleId="GridTable3-Accent51">
     <w:name w:val="Grid Table 3 - Accent 51"/>
-    <w:basedOn w:val="TableNormal"/>
+    <w:basedOn w:val="NormaleTabelle"/>
     <w:uiPriority w:val="99"/>
     <w:rsid w:val="00407A89"/>
     <w:tblPr>
@@ -16470,7 +16731,7 @@
   </w:style>
   <w:style w:type="table" w:customStyle="1" w:styleId="GridTable3-Accent61">
     <w:name w:val="Grid Table 3 - Accent 61"/>
-    <w:basedOn w:val="TableNormal"/>
+    <w:basedOn w:val="NormaleTabelle"/>
     <w:uiPriority w:val="99"/>
     <w:rsid w:val="00407A89"/>
     <w:tblPr>
@@ -16574,7 +16835,7 @@
   </w:style>
   <w:style w:type="table" w:customStyle="1" w:styleId="GridTable4-Accent11">
     <w:name w:val="Grid Table 4 - Accent 11"/>
-    <w:basedOn w:val="TableNormal"/>
+    <w:basedOn w:val="NormaleTabelle"/>
     <w:uiPriority w:val="59"/>
     <w:rsid w:val="00407A89"/>
     <w:tblPr>
@@ -16656,7 +16917,7 @@
   </w:style>
   <w:style w:type="table" w:customStyle="1" w:styleId="GridTable4-Accent21">
     <w:name w:val="Grid Table 4 - Accent 21"/>
-    <w:basedOn w:val="TableNormal"/>
+    <w:basedOn w:val="NormaleTabelle"/>
     <w:uiPriority w:val="59"/>
     <w:rsid w:val="00407A89"/>
     <w:tblPr>
@@ -16738,7 +16999,7 @@
   </w:style>
   <w:style w:type="table" w:customStyle="1" w:styleId="GridTable4-Accent31">
     <w:name w:val="Grid Table 4 - Accent 31"/>
-    <w:basedOn w:val="TableNormal"/>
+    <w:basedOn w:val="NormaleTabelle"/>
     <w:uiPriority w:val="59"/>
     <w:rsid w:val="00407A89"/>
     <w:tblPr>
@@ -16820,7 +17081,7 @@
   </w:style>
   <w:style w:type="table" w:customStyle="1" w:styleId="GridTable4-Accent41">
     <w:name w:val="Grid Table 4 - Accent 41"/>
-    <w:basedOn w:val="TableNormal"/>
+    <w:basedOn w:val="NormaleTabelle"/>
     <w:uiPriority w:val="59"/>
     <w:rsid w:val="00407A89"/>
     <w:tblPr>
@@ -16902,7 +17163,7 @@
   </w:style>
   <w:style w:type="table" w:customStyle="1" w:styleId="GridTable4-Accent51">
     <w:name w:val="Grid Table 4 - Accent 51"/>
-    <w:basedOn w:val="TableNormal"/>
+    <w:basedOn w:val="NormaleTabelle"/>
     <w:uiPriority w:val="59"/>
     <w:rsid w:val="00407A89"/>
     <w:tblPr>
@@ -16984,7 +17245,7 @@
   </w:style>
   <w:style w:type="table" w:customStyle="1" w:styleId="GridTable4-Accent61">
     <w:name w:val="Grid Table 4 - Accent 61"/>
-    <w:basedOn w:val="TableNormal"/>
+    <w:basedOn w:val="NormaleTabelle"/>
     <w:uiPriority w:val="59"/>
     <w:rsid w:val="00407A89"/>
     <w:tblPr>
@@ -17066,7 +17327,7 @@
   </w:style>
   <w:style w:type="table" w:customStyle="1" w:styleId="GridTable5Dark-Accent21">
     <w:name w:val="Grid Table 5 Dark - Accent 21"/>
-    <w:basedOn w:val="TableNormal"/>
+    <w:basedOn w:val="NormaleTabelle"/>
     <w:uiPriority w:val="99"/>
     <w:rsid w:val="00407A89"/>
     <w:tblPr>
@@ -17148,7 +17409,7 @@
   </w:style>
   <w:style w:type="table" w:customStyle="1" w:styleId="GridTable5Dark-Accent31">
     <w:name w:val="Grid Table 5 Dark - Accent 31"/>
-    <w:basedOn w:val="TableNormal"/>
+    <w:basedOn w:val="NormaleTabelle"/>
     <w:uiPriority w:val="99"/>
     <w:rsid w:val="00407A89"/>
     <w:tblPr>
@@ -17230,7 +17491,7 @@
   </w:style>
   <w:style w:type="table" w:customStyle="1" w:styleId="GridTable5Dark-Accent51">
     <w:name w:val="Grid Table 5 Dark - Accent 51"/>
-    <w:basedOn w:val="TableNormal"/>
+    <w:basedOn w:val="NormaleTabelle"/>
     <w:uiPriority w:val="99"/>
     <w:rsid w:val="00407A89"/>
     <w:tblPr>
@@ -17312,7 +17573,7 @@
   </w:style>
   <w:style w:type="table" w:customStyle="1" w:styleId="GridTable5Dark-Accent61">
     <w:name w:val="Grid Table 5 Dark - Accent 61"/>
-    <w:basedOn w:val="TableNormal"/>
+    <w:basedOn w:val="NormaleTabelle"/>
     <w:uiPriority w:val="99"/>
     <w:rsid w:val="00407A89"/>
     <w:tblPr>
@@ -17394,7 +17655,7 @@
   </w:style>
   <w:style w:type="table" w:customStyle="1" w:styleId="GridTable6Colorful-Accent11">
     <w:name w:val="Grid Table 6 Colorful - Accent 11"/>
-    <w:basedOn w:val="TableNormal"/>
+    <w:basedOn w:val="NormaleTabelle"/>
     <w:uiPriority w:val="99"/>
     <w:rsid w:val="00407A89"/>
     <w:tblPr>
@@ -17466,7 +17727,7 @@
   </w:style>
   <w:style w:type="table" w:customStyle="1" w:styleId="GridTable6Colorful-Accent21">
     <w:name w:val="Grid Table 6 Colorful - Accent 21"/>
-    <w:basedOn w:val="TableNormal"/>
+    <w:basedOn w:val="NormaleTabelle"/>
     <w:uiPriority w:val="99"/>
     <w:rsid w:val="00407A89"/>
     <w:tblPr>
@@ -17538,7 +17799,7 @@
   </w:style>
   <w:style w:type="table" w:customStyle="1" w:styleId="GridTable6Colorful-Accent31">
     <w:name w:val="Grid Table 6 Colorful - Accent 31"/>
-    <w:basedOn w:val="TableNormal"/>
+    <w:basedOn w:val="NormaleTabelle"/>
     <w:uiPriority w:val="99"/>
     <w:rsid w:val="00407A89"/>
     <w:tblPr>
@@ -17610,7 +17871,7 @@
   </w:style>
   <w:style w:type="table" w:customStyle="1" w:styleId="GridTable6Colorful-Accent41">
     <w:name w:val="Grid Table 6 Colorful - Accent 41"/>
-    <w:basedOn w:val="TableNormal"/>
+    <w:basedOn w:val="NormaleTabelle"/>
     <w:uiPriority w:val="99"/>
     <w:rsid w:val="00407A89"/>
     <w:tblPr>
@@ -17682,7 +17943,7 @@
   </w:style>
   <w:style w:type="table" w:customStyle="1" w:styleId="GridTable6Colorful-Accent51">
     <w:name w:val="Grid Table 6 Colorful - Accent 51"/>
-    <w:basedOn w:val="TableNormal"/>
+    <w:basedOn w:val="NormaleTabelle"/>
     <w:uiPriority w:val="99"/>
     <w:rsid w:val="00407A89"/>
     <w:tblPr>
@@ -17754,7 +18015,7 @@
   </w:style>
   <w:style w:type="table" w:customStyle="1" w:styleId="GridTable6Colorful-Accent61">
     <w:name w:val="Grid Table 6 Colorful - Accent 61"/>
-    <w:basedOn w:val="TableNormal"/>
+    <w:basedOn w:val="NormaleTabelle"/>
     <w:uiPriority w:val="99"/>
     <w:rsid w:val="00407A89"/>
     <w:tblPr>
@@ -17826,7 +18087,7 @@
   </w:style>
   <w:style w:type="table" w:customStyle="1" w:styleId="GridTable7Colorful-Accent11">
     <w:name w:val="Grid Table 7 Colorful - Accent 11"/>
-    <w:basedOn w:val="TableNormal"/>
+    <w:basedOn w:val="NormaleTabelle"/>
     <w:uiPriority w:val="99"/>
     <w:rsid w:val="00407A89"/>
     <w:tblPr>
@@ -17941,7 +18202,7 @@
   </w:style>
   <w:style w:type="table" w:customStyle="1" w:styleId="GridTable7Colorful-Accent21">
     <w:name w:val="Grid Table 7 Colorful - Accent 21"/>
-    <w:basedOn w:val="TableNormal"/>
+    <w:basedOn w:val="NormaleTabelle"/>
     <w:uiPriority w:val="99"/>
     <w:rsid w:val="00407A89"/>
     <w:tblPr>
@@ -18056,7 +18317,7 @@
   </w:style>
   <w:style w:type="table" w:customStyle="1" w:styleId="GridTable7Colorful-Accent31">
     <w:name w:val="Grid Table 7 Colorful - Accent 31"/>
-    <w:basedOn w:val="TableNormal"/>
+    <w:basedOn w:val="NormaleTabelle"/>
     <w:uiPriority w:val="99"/>
     <w:rsid w:val="00407A89"/>
     <w:tblPr>
@@ -18171,7 +18432,7 @@
   </w:style>
   <w:style w:type="table" w:customStyle="1" w:styleId="GridTable7Colorful-Accent41">
     <w:name w:val="Grid Table 7 Colorful - Accent 41"/>
-    <w:basedOn w:val="TableNormal"/>
+    <w:basedOn w:val="NormaleTabelle"/>
     <w:uiPriority w:val="99"/>
     <w:rsid w:val="00407A89"/>
     <w:tblPr>
@@ -18286,7 +18547,7 @@
   </w:style>
   <w:style w:type="table" w:customStyle="1" w:styleId="GridTable7Colorful-Accent51">
     <w:name w:val="Grid Table 7 Colorful - Accent 51"/>
-    <w:basedOn w:val="TableNormal"/>
+    <w:basedOn w:val="NormaleTabelle"/>
     <w:uiPriority w:val="99"/>
     <w:rsid w:val="00407A89"/>
     <w:tblPr>
@@ -18401,7 +18662,7 @@
   </w:style>
   <w:style w:type="table" w:customStyle="1" w:styleId="GridTable7Colorful-Accent61">
     <w:name w:val="Grid Table 7 Colorful - Accent 61"/>
-    <w:basedOn w:val="TableNormal"/>
+    <w:basedOn w:val="NormaleTabelle"/>
     <w:uiPriority w:val="99"/>
     <w:rsid w:val="00407A89"/>
     <w:tblPr>
@@ -18516,7 +18777,7 @@
   </w:style>
   <w:style w:type="table" w:customStyle="1" w:styleId="ListTable1Light-Accent11">
     <w:name w:val="List Table 1 Light - Accent 11"/>
-    <w:basedOn w:val="TableNormal"/>
+    <w:basedOn w:val="NormaleTabelle"/>
     <w:uiPriority w:val="99"/>
     <w:rsid w:val="00407A89"/>
     <w:tblPr>
@@ -18580,7 +18841,7 @@
   </w:style>
   <w:style w:type="table" w:customStyle="1" w:styleId="ListTable1Light-Accent21">
     <w:name w:val="List Table 1 Light - Accent 21"/>
-    <w:basedOn w:val="TableNormal"/>
+    <w:basedOn w:val="NormaleTabelle"/>
     <w:uiPriority w:val="99"/>
     <w:rsid w:val="00407A89"/>
     <w:tblPr>
@@ -18644,7 +18905,7 @@
   </w:style>
   <w:style w:type="table" w:customStyle="1" w:styleId="ListTable1Light-Accent31">
     <w:name w:val="List Table 1 Light - Accent 31"/>
-    <w:basedOn w:val="TableNormal"/>
+    <w:basedOn w:val="NormaleTabelle"/>
     <w:uiPriority w:val="99"/>
     <w:rsid w:val="00407A89"/>
     <w:tblPr>
@@ -18708,7 +18969,7 @@
   </w:style>
   <w:style w:type="table" w:customStyle="1" w:styleId="ListTable1Light-Accent41">
     <w:name w:val="List Table 1 Light - Accent 41"/>
-    <w:basedOn w:val="TableNormal"/>
+    <w:basedOn w:val="NormaleTabelle"/>
     <w:uiPriority w:val="99"/>
     <w:rsid w:val="00407A89"/>
     <w:tblPr>
@@ -18772,7 +19033,7 @@
   </w:style>
   <w:style w:type="table" w:customStyle="1" w:styleId="ListTable1Light-Accent51">
     <w:name w:val="List Table 1 Light - Accent 51"/>
-    <w:basedOn w:val="TableNormal"/>
+    <w:basedOn w:val="NormaleTabelle"/>
     <w:uiPriority w:val="99"/>
     <w:rsid w:val="00407A89"/>
     <w:tblPr>
@@ -18836,7 +19097,7 @@
   </w:style>
   <w:style w:type="table" w:customStyle="1" w:styleId="ListTable1Light-Accent61">
     <w:name w:val="List Table 1 Light - Accent 61"/>
-    <w:basedOn w:val="TableNormal"/>
+    <w:basedOn w:val="NormaleTabelle"/>
     <w:uiPriority w:val="99"/>
     <w:rsid w:val="00407A89"/>
     <w:tblPr>
@@ -18900,7 +19161,7 @@
   </w:style>
   <w:style w:type="table" w:customStyle="1" w:styleId="ListTable2-Accent11">
     <w:name w:val="List Table 2 - Accent 11"/>
-    <w:basedOn w:val="TableNormal"/>
+    <w:basedOn w:val="NormaleTabelle"/>
     <w:uiPriority w:val="99"/>
     <w:rsid w:val="00407A89"/>
     <w:tblPr>
@@ -18987,7 +19248,7 @@
   </w:style>
   <w:style w:type="table" w:customStyle="1" w:styleId="ListTable2-Accent21">
     <w:name w:val="List Table 2 - Accent 21"/>
-    <w:basedOn w:val="TableNormal"/>
+    <w:basedOn w:val="NormaleTabelle"/>
     <w:uiPriority w:val="99"/>
     <w:rsid w:val="00407A89"/>
     <w:tblPr>
@@ -19074,7 +19335,7 @@
   </w:style>
   <w:style w:type="table" w:customStyle="1" w:styleId="ListTable2-Accent31">
     <w:name w:val="List Table 2 - Accent 31"/>
-    <w:basedOn w:val="TableNormal"/>
+    <w:basedOn w:val="NormaleTabelle"/>
     <w:uiPriority w:val="99"/>
     <w:rsid w:val="00407A89"/>
     <w:tblPr>
@@ -19161,7 +19422,7 @@
   </w:style>
   <w:style w:type="table" w:customStyle="1" w:styleId="ListTable2-Accent41">
     <w:name w:val="List Table 2 - Accent 41"/>
-    <w:basedOn w:val="TableNormal"/>
+    <w:basedOn w:val="NormaleTabelle"/>
     <w:uiPriority w:val="99"/>
     <w:rsid w:val="00407A89"/>
     <w:tblPr>
@@ -19248,7 +19509,7 @@
   </w:style>
   <w:style w:type="table" w:customStyle="1" w:styleId="ListTable2-Accent51">
     <w:name w:val="List Table 2 - Accent 51"/>
-    <w:basedOn w:val="TableNormal"/>
+    <w:basedOn w:val="NormaleTabelle"/>
     <w:uiPriority w:val="99"/>
     <w:rsid w:val="00407A89"/>
     <w:tblPr>
@@ -19335,7 +19596,7 @@
   </w:style>
   <w:style w:type="table" w:customStyle="1" w:styleId="ListTable2-Accent61">
     <w:name w:val="List Table 2 - Accent 61"/>
-    <w:basedOn w:val="TableNormal"/>
+    <w:basedOn w:val="NormaleTabelle"/>
     <w:uiPriority w:val="99"/>
     <w:rsid w:val="00407A89"/>
     <w:tblPr>
@@ -19422,7 +19683,7 @@
   </w:style>
   <w:style w:type="table" w:customStyle="1" w:styleId="ListTable3-Accent11">
     <w:name w:val="List Table 3 - Accent 11"/>
-    <w:basedOn w:val="TableNormal"/>
+    <w:basedOn w:val="NormaleTabelle"/>
     <w:uiPriority w:val="99"/>
     <w:rsid w:val="00407A89"/>
     <w:tblPr>
@@ -19496,7 +19757,7 @@
   </w:style>
   <w:style w:type="table" w:customStyle="1" w:styleId="ListTable3-Accent21">
     <w:name w:val="List Table 3 - Accent 21"/>
-    <w:basedOn w:val="TableNormal"/>
+    <w:basedOn w:val="NormaleTabelle"/>
     <w:uiPriority w:val="99"/>
     <w:rsid w:val="00407A89"/>
     <w:tblPr>
@@ -19570,7 +19831,7 @@
   </w:style>
   <w:style w:type="table" w:customStyle="1" w:styleId="ListTable3-Accent31">
     <w:name w:val="List Table 3 - Accent 31"/>
-    <w:basedOn w:val="TableNormal"/>
+    <w:basedOn w:val="NormaleTabelle"/>
     <w:uiPriority w:val="99"/>
     <w:rsid w:val="00407A89"/>
     <w:tblPr>
@@ -19644,7 +19905,7 @@
   </w:style>
   <w:style w:type="table" w:customStyle="1" w:styleId="ListTable3-Accent41">
     <w:name w:val="List Table 3 - Accent 41"/>
-    <w:basedOn w:val="TableNormal"/>
+    <w:basedOn w:val="NormaleTabelle"/>
     <w:uiPriority w:val="99"/>
     <w:rsid w:val="00407A89"/>
     <w:tblPr>
@@ -19718,7 +19979,7 @@
   </w:style>
   <w:style w:type="table" w:customStyle="1" w:styleId="ListTable3-Accent51">
     <w:name w:val="List Table 3 - Accent 51"/>
-    <w:basedOn w:val="TableNormal"/>
+    <w:basedOn w:val="NormaleTabelle"/>
     <w:uiPriority w:val="99"/>
     <w:rsid w:val="00407A89"/>
     <w:tblPr>
@@ -19792,7 +20053,7 @@
   </w:style>
   <w:style w:type="table" w:customStyle="1" w:styleId="ListTable3-Accent61">
     <w:name w:val="List Table 3 - Accent 61"/>
-    <w:basedOn w:val="TableNormal"/>
+    <w:basedOn w:val="NormaleTabelle"/>
     <w:uiPriority w:val="99"/>
     <w:rsid w:val="00407A89"/>
     <w:tblPr>
@@ -19866,7 +20127,7 @@
   </w:style>
   <w:style w:type="table" w:customStyle="1" w:styleId="ListTable4-Accent11">
     <w:name w:val="List Table 4 - Accent 11"/>
-    <w:basedOn w:val="TableNormal"/>
+    <w:basedOn w:val="NormaleTabelle"/>
     <w:uiPriority w:val="99"/>
     <w:rsid w:val="00407A89"/>
     <w:tblPr>
@@ -19935,7 +20196,7 @@
   </w:style>
   <w:style w:type="table" w:customStyle="1" w:styleId="ListTable4-Accent21">
     <w:name w:val="List Table 4 - Accent 21"/>
-    <w:basedOn w:val="TableNormal"/>
+    <w:basedOn w:val="NormaleTabelle"/>
     <w:uiPriority w:val="99"/>
     <w:rsid w:val="00407A89"/>
     <w:tblPr>
@@ -20004,7 +20265,7 @@
   </w:style>
   <w:style w:type="table" w:customStyle="1" w:styleId="ListTable4-Accent31">
     <w:name w:val="List Table 4 - Accent 31"/>
-    <w:basedOn w:val="TableNormal"/>
+    <w:basedOn w:val="NormaleTabelle"/>
     <w:uiPriority w:val="99"/>
     <w:rsid w:val="00407A89"/>
     <w:tblPr>
@@ -20073,7 +20334,7 @@
   </w:style>
   <w:style w:type="table" w:customStyle="1" w:styleId="ListTable4-Accent41">
     <w:name w:val="List Table 4 - Accent 41"/>
-    <w:basedOn w:val="TableNormal"/>
+    <w:basedOn w:val="NormaleTabelle"/>
     <w:uiPriority w:val="99"/>
     <w:rsid w:val="00407A89"/>
     <w:tblPr>
@@ -20142,7 +20403,7 @@
   </w:style>
   <w:style w:type="table" w:customStyle="1" w:styleId="ListTable4-Accent51">
     <w:name w:val="List Table 4 - Accent 51"/>
-    <w:basedOn w:val="TableNormal"/>
+    <w:basedOn w:val="NormaleTabelle"/>
     <w:uiPriority w:val="99"/>
     <w:rsid w:val="00407A89"/>
     <w:tblPr>
@@ -20211,7 +20472,7 @@
   </w:style>
   <w:style w:type="table" w:customStyle="1" w:styleId="ListTable4-Accent61">
     <w:name w:val="List Table 4 - Accent 61"/>
-    <w:basedOn w:val="TableNormal"/>
+    <w:basedOn w:val="NormaleTabelle"/>
     <w:uiPriority w:val="99"/>
     <w:rsid w:val="00407A89"/>
     <w:tblPr>
@@ -20280,7 +20541,7 @@
   </w:style>
   <w:style w:type="table" w:customStyle="1" w:styleId="ListTable5Dark-Accent11">
     <w:name w:val="List Table 5 Dark - Accent 11"/>
-    <w:basedOn w:val="TableNormal"/>
+    <w:basedOn w:val="NormaleTabelle"/>
     <w:uiPriority w:val="99"/>
     <w:rsid w:val="00407A89"/>
     <w:tblPr>
@@ -20384,7 +20645,7 @@
   </w:style>
   <w:style w:type="table" w:customStyle="1" w:styleId="ListTable5Dark-Accent21">
     <w:name w:val="List Table 5 Dark - Accent 21"/>
-    <w:basedOn w:val="TableNormal"/>
+    <w:basedOn w:val="NormaleTabelle"/>
     <w:uiPriority w:val="99"/>
     <w:rsid w:val="00407A89"/>
     <w:tblPr>
@@ -20488,7 +20749,7 @@
   </w:style>
   <w:style w:type="table" w:customStyle="1" w:styleId="ListTable5Dark-Accent31">
     <w:name w:val="List Table 5 Dark - Accent 31"/>
-    <w:basedOn w:val="TableNormal"/>
+    <w:basedOn w:val="NormaleTabelle"/>
     <w:uiPriority w:val="99"/>
     <w:rsid w:val="00407A89"/>
     <w:tblPr>
@@ -20592,7 +20853,7 @@
   </w:style>
   <w:style w:type="table" w:customStyle="1" w:styleId="ListTable5Dark-Accent41">
     <w:name w:val="List Table 5 Dark - Accent 41"/>
-    <w:basedOn w:val="TableNormal"/>
+    <w:basedOn w:val="NormaleTabelle"/>
     <w:uiPriority w:val="99"/>
     <w:rsid w:val="00407A89"/>
     <w:tblPr>
@@ -20696,7 +20957,7 @@
   </w:style>
   <w:style w:type="table" w:customStyle="1" w:styleId="ListTable5Dark-Accent51">
     <w:name w:val="List Table 5 Dark - Accent 51"/>
-    <w:basedOn w:val="TableNormal"/>
+    <w:basedOn w:val="NormaleTabelle"/>
     <w:uiPriority w:val="99"/>
     <w:rsid w:val="00407A89"/>
     <w:tblPr>
@@ -20800,7 +21061,7 @@
   </w:style>
   <w:style w:type="table" w:customStyle="1" w:styleId="ListTable5Dark-Accent61">
     <w:name w:val="List Table 5 Dark - Accent 61"/>
-    <w:basedOn w:val="TableNormal"/>
+    <w:basedOn w:val="NormaleTabelle"/>
     <w:uiPriority w:val="99"/>
     <w:rsid w:val="00407A89"/>
     <w:tblPr>
@@ -20904,7 +21165,7 @@
   </w:style>
   <w:style w:type="table" w:customStyle="1" w:styleId="ListTable6Colorful-Accent11">
     <w:name w:val="List Table 6 Colorful - Accent 11"/>
-    <w:basedOn w:val="TableNormal"/>
+    <w:basedOn w:val="NormaleTabelle"/>
     <w:uiPriority w:val="99"/>
     <w:rsid w:val="00407A89"/>
     <w:tblPr>
@@ -20978,7 +21239,7 @@
   </w:style>
   <w:style w:type="table" w:customStyle="1" w:styleId="ListTable6Colorful-Accent21">
     <w:name w:val="List Table 6 Colorful - Accent 21"/>
-    <w:basedOn w:val="TableNormal"/>
+    <w:basedOn w:val="NormaleTabelle"/>
     <w:uiPriority w:val="99"/>
     <w:rsid w:val="00407A89"/>
     <w:tblPr>
@@ -21052,7 +21313,7 @@
   </w:style>
   <w:style w:type="table" w:customStyle="1" w:styleId="ListTable6Colorful-Accent31">
     <w:name w:val="List Table 6 Colorful - Accent 31"/>
-    <w:basedOn w:val="TableNormal"/>
+    <w:basedOn w:val="NormaleTabelle"/>
     <w:uiPriority w:val="99"/>
     <w:rsid w:val="00407A89"/>
     <w:tblPr>
@@ -21126,7 +21387,7 @@
   </w:style>
   <w:style w:type="table" w:customStyle="1" w:styleId="ListTable6Colorful-Accent41">
     <w:name w:val="List Table 6 Colorful - Accent 41"/>
-    <w:basedOn w:val="TableNormal"/>
+    <w:basedOn w:val="NormaleTabelle"/>
     <w:uiPriority w:val="99"/>
     <w:rsid w:val="00407A89"/>
     <w:tblPr>
@@ -21200,7 +21461,7 @@
   </w:style>
   <w:style w:type="table" w:customStyle="1" w:styleId="ListTable6Colorful-Accent51">
     <w:name w:val="List Table 6 Colorful - Accent 51"/>
-    <w:basedOn w:val="TableNormal"/>
+    <w:basedOn w:val="NormaleTabelle"/>
     <w:uiPriority w:val="99"/>
     <w:rsid w:val="00407A89"/>
     <w:tblPr>
@@ -21274,7 +21535,7 @@
   </w:style>
   <w:style w:type="table" w:customStyle="1" w:styleId="ListTable6Colorful-Accent61">
     <w:name w:val="List Table 6 Colorful - Accent 61"/>
-    <w:basedOn w:val="TableNormal"/>
+    <w:basedOn w:val="NormaleTabelle"/>
     <w:uiPriority w:val="99"/>
     <w:rsid w:val="00407A89"/>
     <w:tblPr>
@@ -21348,7 +21609,7 @@
   </w:style>
   <w:style w:type="table" w:customStyle="1" w:styleId="ListTable7Colorful-Accent11">
     <w:name w:val="List Table 7 Colorful - Accent 11"/>
-    <w:basedOn w:val="TableNormal"/>
+    <w:basedOn w:val="NormaleTabelle"/>
     <w:uiPriority w:val="99"/>
     <w:rsid w:val="00407A89"/>
     <w:tblPr>
@@ -21460,7 +21721,7 @@
   </w:style>
   <w:style w:type="table" w:customStyle="1" w:styleId="ListTable7Colorful-Accent21">
     <w:name w:val="List Table 7 Colorful - Accent 21"/>
-    <w:basedOn w:val="TableNormal"/>
+    <w:basedOn w:val="NormaleTabelle"/>
     <w:uiPriority w:val="99"/>
     <w:rsid w:val="00407A89"/>
     <w:tblPr>
@@ -21572,7 +21833,7 @@
   </w:style>
   <w:style w:type="table" w:customStyle="1" w:styleId="ListTable7Colorful-Accent31">
     <w:name w:val="List Table 7 Colorful - Accent 31"/>
-    <w:basedOn w:val="TableNormal"/>
+    <w:basedOn w:val="NormaleTabelle"/>
     <w:uiPriority w:val="99"/>
     <w:rsid w:val="00407A89"/>
     <w:tblPr>
@@ -21684,7 +21945,7 @@
   </w:style>
   <w:style w:type="table" w:customStyle="1" w:styleId="ListTable7Colorful-Accent41">
     <w:name w:val="List Table 7 Colorful - Accent 41"/>
-    <w:basedOn w:val="TableNormal"/>
+    <w:basedOn w:val="NormaleTabelle"/>
     <w:uiPriority w:val="99"/>
     <w:rsid w:val="00407A89"/>
     <w:tblPr>
@@ -21796,7 +22057,7 @@
   </w:style>
   <w:style w:type="table" w:customStyle="1" w:styleId="ListTable7Colorful-Accent51">
     <w:name w:val="List Table 7 Colorful - Accent 51"/>
-    <w:basedOn w:val="TableNormal"/>
+    <w:basedOn w:val="NormaleTabelle"/>
     <w:uiPriority w:val="99"/>
     <w:rsid w:val="00407A89"/>
     <w:tblPr>
@@ -21908,7 +22169,7 @@
   </w:style>
   <w:style w:type="table" w:customStyle="1" w:styleId="ListTable7Colorful-Accent61">
     <w:name w:val="List Table 7 Colorful - Accent 61"/>
-    <w:basedOn w:val="TableNormal"/>
+    <w:basedOn w:val="NormaleTabelle"/>
     <w:uiPriority w:val="99"/>
     <w:rsid w:val="00407A89"/>
     <w:tblPr>
@@ -22018,9 +22279,9 @@
       </w:rPr>
     </w:tblStylePr>
   </w:style>
-  <w:style w:type="table" w:styleId="GridTable4-Accent3">
+  <w:style w:type="table" w:styleId="Gitternetztabelle4Akzent3">
     <w:name w:val="Grid Table 4 Accent 3"/>
-    <w:basedOn w:val="TableNormal"/>
+    <w:basedOn w:val="NormaleTabelle"/>
     <w:uiPriority w:val="49"/>
     <w:rsid w:val="00A93FE2"/>
     <w:tblPr>
@@ -22093,7 +22354,7 @@
   </w:style>
   <w:style w:type="table" w:customStyle="1" w:styleId="GridTable5Dark-Accent11">
     <w:name w:val="Grid Table 5 Dark - Accent 11"/>
-    <w:basedOn w:val="TableNormal"/>
+    <w:basedOn w:val="NormaleTabelle"/>
     <w:uiPriority w:val="99"/>
     <w:rsid w:val="00A93FE2"/>
     <w:tblPr>
@@ -22175,7 +22436,7 @@
   </w:style>
   <w:style w:type="table" w:customStyle="1" w:styleId="GridTable5Dark-Accent41">
     <w:name w:val="Grid Table 5 Dark - Accent 41"/>
-    <w:basedOn w:val="TableNormal"/>
+    <w:basedOn w:val="NormaleTabelle"/>
     <w:uiPriority w:val="99"/>
     <w:rsid w:val="00A93FE2"/>
     <w:tblPr>

</xml_diff>